<commit_message>
Artem's Def Task And Clear Second Lab Html's
</commit_message>
<xml_diff>
--- a/Лаба 2/Бондарчук-Жуковский_ТИнетП-2.docx
+++ b/Лаба 2/Бондарчук-Жуковский_ТИнетП-2.docx
@@ -757,8 +757,6 @@
       <w:r>
         <w:fldChar w:fldCharType="end"/>
       </w:r>
-      <w:bookmarkStart w:id="0" w:name="_GoBack"/>
-      <w:bookmarkEnd w:id="0"/>
     </w:p>
     <w:p/>
     <w:p>
@@ -780,23 +778,579 @@
         </w:numPr>
         <w:jc w:val="center"/>
       </w:pPr>
-      <w:bookmarkStart w:id="1" w:name="_Toc84348886"/>
-      <w:bookmarkStart w:id="2" w:name="_Toc84401734"/>
-      <w:bookmarkStart w:id="3" w:name="_Toc84787028"/>
+      <w:bookmarkStart w:id="0" w:name="_Toc84348886"/>
+      <w:bookmarkStart w:id="1" w:name="_Toc84401734"/>
+      <w:bookmarkStart w:id="2" w:name="_Toc84787028"/>
       <w:r>
         <w:lastRenderedPageBreak/>
         <w:t>Введение</w:t>
       </w:r>
+      <w:bookmarkEnd w:id="0"/>
       <w:bookmarkEnd w:id="1"/>
       <w:bookmarkEnd w:id="2"/>
-      <w:bookmarkEnd w:id="3"/>
     </w:p>
     <w:p/>
-    <w:p/>
+    <w:p>
+      <w:proofErr w:type="spellStart"/>
+      <w:r>
+        <w:rPr>
+          <w:i/>
+        </w:rPr>
+        <w:t>JavaScript</w:t>
+      </w:r>
+      <w:proofErr w:type="spellEnd"/>
+      <w:r>
+        <w:t xml:space="preserve"> был представлен в 1995 году как способ добавления программ на веб-страницы в браузере </w:t>
+      </w:r>
+      <w:proofErr w:type="spellStart"/>
+      <w:r>
+        <w:rPr>
+          <w:i/>
+        </w:rPr>
+        <w:t>Netscape</w:t>
+      </w:r>
+      <w:proofErr w:type="spellEnd"/>
+      <w:r>
+        <w:rPr>
+          <w:i/>
+        </w:rPr>
+        <w:t xml:space="preserve"> </w:t>
+      </w:r>
+      <w:proofErr w:type="spellStart"/>
+      <w:r>
+        <w:rPr>
+          <w:i/>
+        </w:rPr>
+        <w:t>Navigator</w:t>
+      </w:r>
+      <w:proofErr w:type="spellEnd"/>
+      <w:r>
+        <w:t>.</w:t>
+      </w:r>
+      <w:r>
+        <w:t xml:space="preserve"> </w:t>
+      </w:r>
+      <w:r>
+        <w:t>С тех пор этот язык был принят другими основными браузерами. Это сде</w:t>
+      </w:r>
+      <w:r>
+        <w:t xml:space="preserve">лало возможными современные </w:t>
+      </w:r>
+      <w:r>
+        <w:t xml:space="preserve">веб-приложения – </w:t>
+      </w:r>
+      <w:r>
+        <w:t xml:space="preserve">приложения, с которыми </w:t>
+      </w:r>
+      <w:r>
+        <w:t>можно</w:t>
+      </w:r>
+      <w:r>
+        <w:t xml:space="preserve"> взаимодействовать напрямую, не перезагружая страницу для каждого действия. </w:t>
+      </w:r>
+      <w:proofErr w:type="spellStart"/>
+      <w:r>
+        <w:rPr>
+          <w:i/>
+        </w:rPr>
+        <w:t>JavaScript</w:t>
+      </w:r>
+      <w:proofErr w:type="spellEnd"/>
+      <w:r>
+        <w:t xml:space="preserve"> также используется на более традиционных веб-сайтах для обеспечения </w:t>
+      </w:r>
+      <w:r>
+        <w:t>различных форм интерактивности</w:t>
+      </w:r>
+      <w:r>
+        <w:t xml:space="preserve"> [1]</w:t>
+      </w:r>
+      <w:r>
+        <w:t>.</w:t>
+      </w:r>
+    </w:p>
+    <w:p>
+      <w:r>
+        <w:t xml:space="preserve">Важно отметить, что </w:t>
+      </w:r>
+      <w:proofErr w:type="spellStart"/>
+      <w:r>
+        <w:rPr>
+          <w:i/>
+        </w:rPr>
+        <w:t>JavaScript</w:t>
+      </w:r>
+      <w:proofErr w:type="spellEnd"/>
+      <w:r>
+        <w:t xml:space="preserve"> почти не имеет ничего общего с языком программирования </w:t>
+      </w:r>
+      <w:proofErr w:type="spellStart"/>
+      <w:r>
+        <w:rPr>
+          <w:i/>
+        </w:rPr>
+        <w:t>Java</w:t>
+      </w:r>
+      <w:proofErr w:type="spellEnd"/>
+      <w:r>
+        <w:t xml:space="preserve">. </w:t>
+      </w:r>
+      <w:r>
+        <w:t xml:space="preserve">Изначально первый имел название </w:t>
+      </w:r>
+      <w:r>
+        <w:rPr>
+          <w:i/>
+          <w:lang w:val="en-US"/>
+        </w:rPr>
+        <w:t>Mocha</w:t>
+      </w:r>
+      <w:r>
+        <w:t xml:space="preserve">. </w:t>
+      </w:r>
+      <w:proofErr w:type="spellStart"/>
+      <w:r>
+        <w:t>Брендан</w:t>
+      </w:r>
+      <w:proofErr w:type="spellEnd"/>
+      <w:r>
+        <w:t xml:space="preserve"> </w:t>
+      </w:r>
+      <w:proofErr w:type="spellStart"/>
+      <w:r>
+        <w:t>Эйх</w:t>
+      </w:r>
+      <w:proofErr w:type="spellEnd"/>
+      <w:r>
+        <w:t xml:space="preserve"> создал </w:t>
+      </w:r>
+      <w:r>
+        <w:t>его</w:t>
+      </w:r>
+      <w:r>
+        <w:t xml:space="preserve"> в 1992 году. В это же время компания </w:t>
+      </w:r>
+      <w:proofErr w:type="spellStart"/>
+      <w:r>
+        <w:rPr>
+          <w:i/>
+        </w:rPr>
+        <w:t>Sun</w:t>
+      </w:r>
+      <w:proofErr w:type="spellEnd"/>
+      <w:r>
+        <w:t xml:space="preserve"> </w:t>
+      </w:r>
+      <w:proofErr w:type="spellStart"/>
+      <w:r>
+        <w:rPr>
+          <w:i/>
+        </w:rPr>
+        <w:t>Microsystems</w:t>
+      </w:r>
+      <w:proofErr w:type="spellEnd"/>
+      <w:r>
+        <w:t xml:space="preserve"> заканчивала разработку</w:t>
+      </w:r>
+      <w:r>
+        <w:t xml:space="preserve"> </w:t>
+      </w:r>
+      <w:r>
+        <w:rPr>
+          <w:i/>
+          <w:lang w:val="en-US"/>
+        </w:rPr>
+        <w:t>Java</w:t>
+      </w:r>
+      <w:r>
+        <w:t>.</w:t>
+      </w:r>
+      <w:r>
+        <w:t xml:space="preserve"> </w:t>
+      </w:r>
+      <w:proofErr w:type="spellStart"/>
+      <w:r>
+        <w:t>Э</w:t>
+      </w:r>
+      <w:r>
+        <w:t>йх</w:t>
+      </w:r>
+      <w:proofErr w:type="spellEnd"/>
+      <w:r>
+        <w:t xml:space="preserve"> договорился с ними – </w:t>
+      </w:r>
+      <w:r>
+        <w:t xml:space="preserve">и </w:t>
+      </w:r>
+      <w:proofErr w:type="spellStart"/>
+      <w:r>
+        <w:rPr>
+          <w:i/>
+        </w:rPr>
+        <w:t>Mocha</w:t>
+      </w:r>
+      <w:proofErr w:type="spellEnd"/>
+      <w:r>
+        <w:t xml:space="preserve"> стал скриптовым компаньоном языка </w:t>
+      </w:r>
+      <w:proofErr w:type="spellStart"/>
+      <w:r>
+        <w:rPr>
+          <w:i/>
+        </w:rPr>
+        <w:t>Java</w:t>
+      </w:r>
+      <w:proofErr w:type="spellEnd"/>
+      <w:r>
+        <w:t>.</w:t>
+      </w:r>
+      <w:r>
+        <w:t xml:space="preserve"> </w:t>
+      </w:r>
+      <w:proofErr w:type="spellStart"/>
+      <w:r>
+        <w:t>Познее</w:t>
+      </w:r>
+      <w:proofErr w:type="spellEnd"/>
+      <w:r>
+        <w:t xml:space="preserve"> </w:t>
+      </w:r>
+      <w:r>
+        <w:rPr>
+          <w:i/>
+          <w:lang w:val="en-US"/>
+        </w:rPr>
+        <w:t>Mocha</w:t>
+      </w:r>
+      <w:r>
+        <w:t xml:space="preserve"> </w:t>
+      </w:r>
+      <w:r>
+        <w:t xml:space="preserve">был переименован в </w:t>
+      </w:r>
+      <w:proofErr w:type="spellStart"/>
+      <w:r>
+        <w:rPr>
+          <w:i/>
+        </w:rPr>
+        <w:t>LiveScript</w:t>
+      </w:r>
+      <w:proofErr w:type="spellEnd"/>
+      <w:r>
+        <w:t xml:space="preserve">, </w:t>
+      </w:r>
+      <w:r>
+        <w:t>что также</w:t>
+      </w:r>
+      <w:r>
+        <w:t xml:space="preserve"> не принесло языку славы. Тогда</w:t>
+      </w:r>
+      <w:r>
+        <w:t>,</w:t>
+      </w:r>
+      <w:r>
+        <w:t xml:space="preserve"> </w:t>
+      </w:r>
+      <w:r>
+        <w:t xml:space="preserve">воспользовавшись популярностью своего </w:t>
+      </w:r>
+      <w:r>
+        <w:t>напарника</w:t>
+      </w:r>
+      <w:r>
+        <w:t xml:space="preserve">, разработчики </w:t>
+      </w:r>
+      <w:r>
+        <w:t xml:space="preserve">дали ему название </w:t>
+      </w:r>
+      <w:r>
+        <w:rPr>
+          <w:i/>
+          <w:lang w:val="en-US"/>
+        </w:rPr>
+        <w:t>JavaScript</w:t>
+      </w:r>
+      <w:r>
+        <w:t>.</w:t>
+      </w:r>
+    </w:p>
+    <w:p>
+      <w:proofErr w:type="spellStart"/>
+      <w:r>
+        <w:rPr>
+          <w:i/>
+        </w:rPr>
+        <w:t>JavaScript</w:t>
+      </w:r>
+      <w:proofErr w:type="spellEnd"/>
+      <w:r>
+        <w:t xml:space="preserve"> используют в основном в веб-разработке. Вместе с </w:t>
+      </w:r>
+      <w:r>
+        <w:rPr>
+          <w:i/>
+        </w:rPr>
+        <w:t>HTML</w:t>
+      </w:r>
+      <w:r>
+        <w:t xml:space="preserve"> и </w:t>
+      </w:r>
+      <w:r>
+        <w:rPr>
+          <w:i/>
+        </w:rPr>
+        <w:t>CSS</w:t>
+      </w:r>
+      <w:r>
+        <w:t xml:space="preserve">, </w:t>
+      </w:r>
+      <w:proofErr w:type="spellStart"/>
+      <w:r>
+        <w:rPr>
+          <w:i/>
+        </w:rPr>
+        <w:t>JavaScript</w:t>
+      </w:r>
+      <w:proofErr w:type="spellEnd"/>
+      <w:r>
+        <w:t xml:space="preserve"> создаёт идеальный набор для </w:t>
+      </w:r>
+      <w:proofErr w:type="spellStart"/>
+      <w:r>
+        <w:t>фронтенд</w:t>
+      </w:r>
+      <w:proofErr w:type="spellEnd"/>
+      <w:r>
+        <w:t>-разработчика.</w:t>
+      </w:r>
+    </w:p>
+    <w:p>
+      <w:r>
+        <w:t xml:space="preserve">В веб-разработке </w:t>
+      </w:r>
+      <w:proofErr w:type="spellStart"/>
+      <w:r>
+        <w:rPr>
+          <w:i/>
+        </w:rPr>
+        <w:t>JavaScript</w:t>
+      </w:r>
+      <w:proofErr w:type="spellEnd"/>
+      <w:r>
+        <w:t xml:space="preserve"> помогает обрабатыват</w:t>
+      </w:r>
+      <w:r>
+        <w:t xml:space="preserve">ь любое действие пользователя – </w:t>
+      </w:r>
+      <w:r>
+        <w:t xml:space="preserve">от заполнения формы до прокрутки страницы. В браузере срабатывает событие, которое запускает работу </w:t>
+      </w:r>
+      <w:proofErr w:type="spellStart"/>
+      <w:r>
+        <w:rPr>
+          <w:i/>
+        </w:rPr>
+        <w:t>JavaScript</w:t>
+      </w:r>
+      <w:proofErr w:type="spellEnd"/>
+      <w:r>
+        <w:t>-кода, только после этого на странице происходит изменение. На каждом сайте используется несколько скриптов, которые собирают данные посетителей, анализируют метрики и позволяют зарегистрировать аккаунт.</w:t>
+      </w:r>
+    </w:p>
+    <w:p>
+      <w:r>
+        <w:rPr>
+          <w:i/>
+          <w:lang w:val="en-US"/>
+        </w:rPr>
+        <w:t>JavaScript</w:t>
+      </w:r>
+      <w:r>
+        <w:t xml:space="preserve"> </w:t>
+      </w:r>
+      <w:r>
+        <w:t>используют также для следующих целей:</w:t>
+      </w:r>
+    </w:p>
+    <w:p>
+      <w:r>
+        <w:t xml:space="preserve">– разработка </w:t>
+      </w:r>
+      <w:proofErr w:type="spellStart"/>
+      <w:r>
+        <w:t>нативных</w:t>
+      </w:r>
+      <w:proofErr w:type="spellEnd"/>
+      <w:r>
+        <w:t xml:space="preserve"> приложений;</w:t>
+      </w:r>
+    </w:p>
+    <w:p>
+      <w:r>
+        <w:t xml:space="preserve">– </w:t>
+      </w:r>
+      <w:proofErr w:type="spellStart"/>
+      <w:r>
+        <w:t>бэкенд</w:t>
+      </w:r>
+      <w:proofErr w:type="spellEnd"/>
+      <w:r>
+        <w:t>-разработка;</w:t>
+      </w:r>
+    </w:p>
+    <w:p>
+      <w:r>
+        <w:t>– создание ПО для техники;</w:t>
+      </w:r>
+    </w:p>
+    <w:p>
+      <w:r>
+        <w:t xml:space="preserve">– </w:t>
+      </w:r>
+      <w:r>
+        <w:t>разработка</w:t>
+      </w:r>
+      <w:r>
+        <w:t xml:space="preserve"> </w:t>
+      </w:r>
+      <w:proofErr w:type="spellStart"/>
+      <w:r>
+        <w:t>десктопных</w:t>
+      </w:r>
+      <w:proofErr w:type="spellEnd"/>
+      <w:r>
+        <w:t xml:space="preserve"> приложений;</w:t>
+      </w:r>
+    </w:p>
+    <w:p>
+      <w:r>
+        <w:t xml:space="preserve">– </w:t>
+      </w:r>
+      <w:r>
+        <w:t>создание расширений для браузера.</w:t>
+      </w:r>
+    </w:p>
+    <w:p>
+      <w:proofErr w:type="spellStart"/>
+      <w:r>
+        <w:rPr>
+          <w:i/>
+        </w:rPr>
+        <w:t>JavaScript</w:t>
+      </w:r>
+      <w:proofErr w:type="spellEnd"/>
+      <w:r>
+        <w:t xml:space="preserve"> – </w:t>
+      </w:r>
+      <w:r>
+        <w:t>постоянно развивающийся язык с продуманной инфраструктурой и большой экосистемой.</w:t>
+      </w:r>
+      <w:r>
+        <w:t xml:space="preserve"> </w:t>
+      </w:r>
+      <w:r>
+        <w:t xml:space="preserve">У этого языка нет конкурентов в его основной сфере применения, он справляется со всеми поставленными задачами. Поэтому сейчас нет необходимости в создании </w:t>
+      </w:r>
+      <w:r>
+        <w:t xml:space="preserve">альтернативного варианта для него – </w:t>
+      </w:r>
+      <w:r>
+        <w:t>он достаточно быстр, удобен и универсален.</w:t>
+      </w:r>
+    </w:p>
+    <w:p>
+      <w:r>
+        <w:t>Также для этого языка</w:t>
+      </w:r>
+      <w:r>
+        <w:t xml:space="preserve"> </w:t>
+      </w:r>
+      <w:r>
+        <w:t xml:space="preserve">существуют </w:t>
+      </w:r>
+      <w:proofErr w:type="spellStart"/>
+      <w:r>
+        <w:t>фреймворки</w:t>
+      </w:r>
+      <w:proofErr w:type="spellEnd"/>
+      <w:r>
+        <w:t>, в которых есть предварительно написанный код</w:t>
+      </w:r>
+      <w:r>
+        <w:t xml:space="preserve"> для использования в функциях и задачах программирования</w:t>
+      </w:r>
+      <w:r>
+        <w:t>.</w:t>
+      </w:r>
+      <w:r>
+        <w:t xml:space="preserve"> </w:t>
+      </w:r>
+      <w:r>
+        <w:t>Наиболее</w:t>
+      </w:r>
+      <w:r>
+        <w:t xml:space="preserve"> </w:t>
+      </w:r>
+      <w:r>
+        <w:t>популярны</w:t>
+      </w:r>
+      <w:r>
+        <w:rPr>
+          <w:lang w:val="en-US"/>
+        </w:rPr>
+        <w:t xml:space="preserve"> </w:t>
+      </w:r>
+      <w:proofErr w:type="spellStart"/>
+      <w:r>
+        <w:t>фреймворки</w:t>
+      </w:r>
+      <w:proofErr w:type="spellEnd"/>
+      <w:r>
+        <w:t xml:space="preserve"> </w:t>
+      </w:r>
+      <w:r>
+        <w:rPr>
+          <w:i/>
+          <w:lang w:val="en-US"/>
+        </w:rPr>
+        <w:t>React</w:t>
+      </w:r>
+      <w:r>
+        <w:rPr>
+          <w:lang w:val="en-US"/>
+        </w:rPr>
+        <w:t xml:space="preserve">, </w:t>
+      </w:r>
+      <w:r>
+        <w:rPr>
+          <w:i/>
+          <w:lang w:val="en-US"/>
+        </w:rPr>
+        <w:t>Angular</w:t>
+      </w:r>
+      <w:r>
+        <w:rPr>
+          <w:lang w:val="en-US"/>
+        </w:rPr>
+        <w:t xml:space="preserve">, </w:t>
+      </w:r>
+      <w:proofErr w:type="spellStart"/>
+      <w:r>
+        <w:rPr>
+          <w:i/>
+          <w:lang w:val="en-US"/>
+        </w:rPr>
+        <w:t>Vue</w:t>
+      </w:r>
+      <w:proofErr w:type="spellEnd"/>
+      <w:r>
+        <w:t>.</w:t>
+      </w:r>
+    </w:p>
     <w:p>
       <w:pPr>
         <w:sectPr>
-          <w:footerReference w:type="default" r:id="rId5"/>
+          <w:footerReference w:type="default" r:id="rId7"/>
           <w:pgSz w:w="11906" w:h="16838"/>
           <w:pgMar w:top="1134" w:right="851" w:bottom="1531" w:left="1418" w:header="708" w:footer="964" w:gutter="0"/>
           <w:cols w:space="708"/>
@@ -808,19 +1362,45 @@
       <w:pPr>
         <w:pStyle w:val="1"/>
       </w:pPr>
-      <w:bookmarkStart w:id="4" w:name="_Toc84348887"/>
-      <w:bookmarkStart w:id="5" w:name="_Toc84401735"/>
-      <w:bookmarkStart w:id="6" w:name="_Toc84787029"/>
+      <w:bookmarkStart w:id="3" w:name="_Toc84348887"/>
+      <w:bookmarkStart w:id="4" w:name="_Toc84401735"/>
+      <w:bookmarkStart w:id="5" w:name="_Toc84787029"/>
       <w:r>
         <w:lastRenderedPageBreak/>
         <w:t>Цель работы</w:t>
       </w:r>
+      <w:bookmarkEnd w:id="3"/>
       <w:bookmarkEnd w:id="4"/>
       <w:bookmarkEnd w:id="5"/>
-      <w:bookmarkEnd w:id="6"/>
     </w:p>
     <w:p/>
     <w:p/>
+    <w:p>
+      <w:r>
+        <w:t xml:space="preserve">Познакомиться с </w:t>
+      </w:r>
+      <w:proofErr w:type="spellStart"/>
+      <w:r>
+        <w:t>жаваскрипт</w:t>
+      </w:r>
+      <w:proofErr w:type="spellEnd"/>
+      <w:r>
+        <w:t>.</w:t>
+      </w:r>
+    </w:p>
+    <w:p>
+      <w:r>
+        <w:t xml:space="preserve">Сделать задания с использованием </w:t>
+      </w:r>
+      <w:proofErr w:type="spellStart"/>
+      <w:r>
+        <w:t>жс</w:t>
+      </w:r>
+      <w:proofErr w:type="spellEnd"/>
+      <w:r>
+        <w:t>.</w:t>
+      </w:r>
+    </w:p>
     <w:p/>
     <w:p>
       <w:pPr>
@@ -836,18 +1416,866 @@
       <w:pPr>
         <w:pStyle w:val="1"/>
       </w:pPr>
-      <w:bookmarkStart w:id="7" w:name="_Toc84348888"/>
-      <w:bookmarkStart w:id="8" w:name="_Toc84401736"/>
-      <w:bookmarkStart w:id="9" w:name="_Toc84787030"/>
+      <w:bookmarkStart w:id="6" w:name="_Toc84348888"/>
+      <w:bookmarkStart w:id="7" w:name="_Toc84401736"/>
+      <w:bookmarkStart w:id="8" w:name="_Toc84787030"/>
       <w:r>
         <w:lastRenderedPageBreak/>
         <w:t>Теоретическая часть</w:t>
       </w:r>
+      <w:bookmarkEnd w:id="6"/>
       <w:bookmarkEnd w:id="7"/>
       <w:bookmarkEnd w:id="8"/>
+    </w:p>
+    <w:p/>
+    <w:p>
+      <w:pPr>
+        <w:pStyle w:val="2"/>
+        <w:rPr>
+          <w:lang w:val="ru-RU"/>
+        </w:rPr>
+      </w:pPr>
+      <w:r>
+        <w:rPr>
+          <w:lang w:val="ru-RU"/>
+        </w:rPr>
+        <w:t xml:space="preserve">Использование </w:t>
+      </w:r>
+      <w:r>
+        <w:rPr>
+          <w:i/>
+        </w:rPr>
+        <w:t>JavaScript</w:t>
+      </w:r>
+      <w:r>
+        <w:rPr>
+          <w:lang w:val="ru-RU"/>
+        </w:rPr>
+        <w:t xml:space="preserve"> на веб-страницах</w:t>
+      </w:r>
+    </w:p>
+    <w:p/>
+    <w:p>
+      <w:proofErr w:type="spellStart"/>
+      <w:r>
+        <w:rPr>
+          <w:i/>
+        </w:rPr>
+        <w:t>JavaScript</w:t>
+      </w:r>
+      <w:proofErr w:type="spellEnd"/>
+      <w:r>
+        <w:t xml:space="preserve">-код может встраиваться в </w:t>
+      </w:r>
+      <w:r>
+        <w:rPr>
+          <w:i/>
+        </w:rPr>
+        <w:t>HTML</w:t>
+      </w:r>
+      <w:r>
+        <w:t>-документы следующими способами:</w:t>
+      </w:r>
+      <w:r>
+        <w:t xml:space="preserve"> </w:t>
+      </w:r>
+    </w:p>
+    <w:p>
+      <w:r>
+        <w:t xml:space="preserve">– </w:t>
+      </w:r>
+      <w:r>
+        <w:t>встроенные сценарии между п</w:t>
+      </w:r>
+      <w:r>
+        <w:t>арой тегов &lt;</w:t>
+      </w:r>
+      <w:proofErr w:type="spellStart"/>
+      <w:r>
+        <w:rPr>
+          <w:i/>
+        </w:rPr>
+        <w:t>script</w:t>
+      </w:r>
+      <w:proofErr w:type="spellEnd"/>
+      <w:r>
+        <w:t>&gt; и &lt;/</w:t>
+      </w:r>
+      <w:proofErr w:type="spellStart"/>
+      <w:r>
+        <w:rPr>
+          <w:i/>
+        </w:rPr>
+        <w:t>script</w:t>
+      </w:r>
+      <w:proofErr w:type="spellEnd"/>
+      <w:r>
+        <w:t>&gt;;</w:t>
+      </w:r>
+    </w:p>
+    <w:p>
+      <w:r>
+        <w:t xml:space="preserve">– </w:t>
+      </w:r>
+      <w:r>
+        <w:t>из внешнего файла, заданн</w:t>
+      </w:r>
+      <w:r>
+        <w:t xml:space="preserve">ого атрибутом </w:t>
+      </w:r>
+      <w:proofErr w:type="spellStart"/>
+      <w:r>
+        <w:rPr>
+          <w:i/>
+        </w:rPr>
+        <w:t>src</w:t>
+      </w:r>
+      <w:proofErr w:type="spellEnd"/>
+      <w:r>
+        <w:t xml:space="preserve"> </w:t>
+      </w:r>
+      <w:r>
+        <w:t xml:space="preserve">элемента </w:t>
+      </w:r>
+      <w:proofErr w:type="spellStart"/>
+      <w:r>
+        <w:rPr>
+          <w:i/>
+        </w:rPr>
+        <w:t>script</w:t>
+      </w:r>
+      <w:proofErr w:type="spellEnd"/>
+      <w:r>
+        <w:t>;</w:t>
+      </w:r>
+    </w:p>
+    <w:p>
+      <w:r>
+        <w:t xml:space="preserve">– </w:t>
+      </w:r>
+      <w:r>
+        <w:t xml:space="preserve">в обработчик события, заданный в качестве значения </w:t>
+      </w:r>
+      <w:r>
+        <w:rPr>
+          <w:i/>
+        </w:rPr>
+        <w:t>HTML</w:t>
+      </w:r>
+      <w:r>
+        <w:t>-атрибута</w:t>
+      </w:r>
+      <w:r>
+        <w:t>;</w:t>
+      </w:r>
+    </w:p>
+    <w:p>
+      <w:r>
+        <w:t xml:space="preserve">– </w:t>
+      </w:r>
+      <w:r>
+        <w:t xml:space="preserve">как тело </w:t>
+      </w:r>
+      <w:r>
+        <w:rPr>
+          <w:i/>
+        </w:rPr>
+        <w:t>URL</w:t>
+      </w:r>
+      <w:r>
+        <w:t>-адреса.</w:t>
+      </w:r>
+    </w:p>
+    <w:p>
+      <w:r>
+        <w:rPr>
+          <w:i/>
+        </w:rPr>
+        <w:t>HTML</w:t>
+      </w:r>
+      <w:r>
+        <w:t xml:space="preserve">-атрибуты обработчиков событий и адреса </w:t>
+      </w:r>
+      <w:r>
+        <w:rPr>
+          <w:i/>
+        </w:rPr>
+        <w:t>UR</w:t>
+      </w:r>
+      <w:r>
+        <w:rPr>
+          <w:i/>
+        </w:rPr>
+        <w:t>L</w:t>
+      </w:r>
+      <w:r>
+        <w:t xml:space="preserve"> с </w:t>
+      </w:r>
+      <w:proofErr w:type="spellStart"/>
+      <w:r>
+        <w:t>псевдопротоколом</w:t>
+      </w:r>
+      <w:proofErr w:type="spellEnd"/>
+      <w:r>
+        <w:t xml:space="preserve"> </w:t>
+      </w:r>
+      <w:proofErr w:type="spellStart"/>
+      <w:r>
+        <w:rPr>
+          <w:i/>
+        </w:rPr>
+        <w:t>javascript</w:t>
+      </w:r>
+      <w:proofErr w:type="spellEnd"/>
+      <w:r>
+        <w:t xml:space="preserve"> редко используются в современной практике программирования на языке </w:t>
+      </w:r>
+      <w:proofErr w:type="spellStart"/>
+      <w:r>
+        <w:rPr>
+          <w:i/>
+        </w:rPr>
+        <w:t>JavaScript</w:t>
+      </w:r>
+      <w:proofErr w:type="spellEnd"/>
+      <w:r>
+        <w:t xml:space="preserve"> (они были более распространены на раннем этапе развития </w:t>
+      </w:r>
+      <w:r>
+        <w:t>Интернета</w:t>
+      </w:r>
+      <w:r>
+        <w:t>).</w:t>
+      </w:r>
+    </w:p>
+    <w:p>
+      <w:r>
+        <w:t>Встроенные сценарии</w:t>
+      </w:r>
+      <w:r>
+        <w:t xml:space="preserve"> также стали реже использоваться по сравнению с прошлым. Согласно философии программирования, известной как ненавязчивый </w:t>
+      </w:r>
+      <w:proofErr w:type="spellStart"/>
+      <w:r>
+        <w:rPr>
+          <w:i/>
+        </w:rPr>
+        <w:t>JavaScript</w:t>
+      </w:r>
+      <w:proofErr w:type="spellEnd"/>
+      <w:r>
+        <w:t xml:space="preserve"> (</w:t>
+      </w:r>
+      <w:proofErr w:type="spellStart"/>
+      <w:r>
+        <w:rPr>
+          <w:i/>
+        </w:rPr>
+        <w:t>unobtrusive</w:t>
+      </w:r>
+      <w:proofErr w:type="spellEnd"/>
+      <w:r>
+        <w:t xml:space="preserve"> </w:t>
+      </w:r>
+      <w:proofErr w:type="spellStart"/>
+      <w:r>
+        <w:rPr>
+          <w:i/>
+        </w:rPr>
+        <w:t>JavaScript</w:t>
+      </w:r>
+      <w:proofErr w:type="spellEnd"/>
+      <w:r>
+        <w:t xml:space="preserve">), содержимое (разметка </w:t>
+      </w:r>
+      <w:r>
+        <w:rPr>
+          <w:i/>
+        </w:rPr>
+        <w:t>HTML</w:t>
+      </w:r>
+      <w:r>
+        <w:t xml:space="preserve">) и поведение (программный код на языке </w:t>
+      </w:r>
+      <w:proofErr w:type="spellStart"/>
+      <w:r>
+        <w:rPr>
+          <w:i/>
+        </w:rPr>
+        <w:t>JavaScript</w:t>
+      </w:r>
+      <w:proofErr w:type="spellEnd"/>
+      <w:r>
+        <w:t xml:space="preserve">) должны быть максимально отделены друг от друга. Следуя этой философии программирования, сценарии на языке </w:t>
+      </w:r>
+      <w:proofErr w:type="spellStart"/>
+      <w:r>
+        <w:rPr>
+          <w:i/>
+        </w:rPr>
+        <w:t>JavaScript</w:t>
+      </w:r>
+      <w:proofErr w:type="spellEnd"/>
+      <w:r>
+        <w:t xml:space="preserve"> лучше встраивать в </w:t>
+      </w:r>
+      <w:r>
+        <w:rPr>
+          <w:i/>
+        </w:rPr>
+        <w:t>HTML</w:t>
+      </w:r>
+      <w:r>
+        <w:t xml:space="preserve">-документы с помощью </w:t>
+      </w:r>
+      <w:r>
+        <w:t xml:space="preserve">элементов </w:t>
+      </w:r>
+      <w:proofErr w:type="spellStart"/>
+      <w:r>
+        <w:rPr>
+          <w:i/>
+        </w:rPr>
+        <w:t>script</w:t>
+      </w:r>
+      <w:proofErr w:type="spellEnd"/>
+      <w:r>
+        <w:t xml:space="preserve">, имеющих атрибут </w:t>
+      </w:r>
+      <w:proofErr w:type="spellStart"/>
+      <w:r>
+        <w:rPr>
+          <w:i/>
+        </w:rPr>
+        <w:t>src</w:t>
+      </w:r>
+      <w:proofErr w:type="spellEnd"/>
+      <w:r>
+        <w:t>.</w:t>
+      </w:r>
+      <w:r>
+        <w:t xml:space="preserve"> </w:t>
+      </w:r>
+      <w:r>
+        <w:t xml:space="preserve">Элемент </w:t>
+      </w:r>
+      <w:proofErr w:type="spellStart"/>
+      <w:r>
+        <w:rPr>
+          <w:i/>
+        </w:rPr>
+        <w:t>script</w:t>
+      </w:r>
+      <w:proofErr w:type="spellEnd"/>
+      <w:r>
+        <w:t xml:space="preserve"> с атрибутом </w:t>
+      </w:r>
+      <w:proofErr w:type="spellStart"/>
+      <w:r>
+        <w:rPr>
+          <w:i/>
+        </w:rPr>
+        <w:t>src</w:t>
+      </w:r>
+      <w:proofErr w:type="spellEnd"/>
+      <w:r>
+        <w:t xml:space="preserve"> ведё</w:t>
+      </w:r>
+      <w:r>
+        <w:t xml:space="preserve">т себя точно так, как если бы содержимое указанного файла </w:t>
+      </w:r>
+      <w:proofErr w:type="spellStart"/>
+      <w:r>
+        <w:rPr>
+          <w:i/>
+        </w:rPr>
+        <w:t>JavaScript</w:t>
+      </w:r>
+      <w:proofErr w:type="spellEnd"/>
+      <w:r>
+        <w:t>-кода находилось непосредственно между тегами &lt;</w:t>
+      </w:r>
+      <w:proofErr w:type="spellStart"/>
+      <w:r>
+        <w:rPr>
+          <w:i/>
+        </w:rPr>
+        <w:t>script</w:t>
+      </w:r>
+      <w:proofErr w:type="spellEnd"/>
+      <w:r>
+        <w:t>&gt; и &lt;/</w:t>
+      </w:r>
+      <w:proofErr w:type="spellStart"/>
+      <w:r>
+        <w:rPr>
+          <w:i/>
+        </w:rPr>
+        <w:t>script</w:t>
+      </w:r>
+      <w:proofErr w:type="spellEnd"/>
+      <w:r>
+        <w:t>&gt;.</w:t>
+      </w:r>
+    </w:p>
+    <w:p>
+      <w:r>
+        <w:t xml:space="preserve">При использовании атрибута </w:t>
+      </w:r>
+      <w:proofErr w:type="spellStart"/>
+      <w:r>
+        <w:rPr>
+          <w:i/>
+        </w:rPr>
+        <w:t>src</w:t>
+      </w:r>
+      <w:proofErr w:type="spellEnd"/>
+      <w:r>
+        <w:t xml:space="preserve"> любое содержимое между открывающим и закрывающим тегами &lt;</w:t>
+      </w:r>
+      <w:proofErr w:type="spellStart"/>
+      <w:r>
+        <w:rPr>
+          <w:i/>
+        </w:rPr>
+        <w:t>script</w:t>
+      </w:r>
+      <w:proofErr w:type="spellEnd"/>
+      <w:r>
+        <w:t xml:space="preserve">&gt; игнорируется. При желании в качестве содержимого можно вставлять описание включаемого программного кода или информацию об авторском праве. Однако следует заметить, что инструменты проверки соответствия разметки требованиям стандарта </w:t>
+      </w:r>
+      <w:r>
+        <w:rPr>
+          <w:i/>
+        </w:rPr>
+        <w:t>HTML</w:t>
+      </w:r>
+      <w:r>
+        <w:t xml:space="preserve">5 будут выдавать предупреждения, </w:t>
+      </w:r>
+      <w:r>
+        <w:t>если между тегами &lt;</w:t>
+      </w:r>
+      <w:proofErr w:type="spellStart"/>
+      <w:r>
+        <w:rPr>
+          <w:i/>
+        </w:rPr>
+        <w:t>script</w:t>
+      </w:r>
+      <w:proofErr w:type="spellEnd"/>
+      <w:r>
+        <w:t>&gt; и &lt;/</w:t>
+      </w:r>
+      <w:proofErr w:type="spellStart"/>
+      <w:r>
+        <w:rPr>
+          <w:i/>
+        </w:rPr>
+        <w:t>script</w:t>
+      </w:r>
+      <w:proofErr w:type="spellEnd"/>
+      <w:r>
+        <w:t>&gt;</w:t>
+      </w:r>
+      <w:r>
+        <w:t xml:space="preserve"> с атрибутом </w:t>
+      </w:r>
+      <w:proofErr w:type="spellStart"/>
+      <w:r>
+        <w:rPr>
+          <w:i/>
+        </w:rPr>
+        <w:t>src</w:t>
+      </w:r>
+      <w:proofErr w:type="spellEnd"/>
+      <w:r>
+        <w:t xml:space="preserve"> будет находиться какой-либо текст, не являющийся пробельными символами или комментариями на языке </w:t>
+      </w:r>
+      <w:proofErr w:type="spellStart"/>
+      <w:r>
+        <w:rPr>
+          <w:i/>
+        </w:rPr>
+        <w:t>JavaScript</w:t>
+      </w:r>
+      <w:proofErr w:type="spellEnd"/>
+      <w:r>
+        <w:t>.</w:t>
+      </w:r>
+    </w:p>
+    <w:p>
+      <w:r>
+        <w:t>Использование тега</w:t>
+      </w:r>
+      <w:r>
+        <w:t xml:space="preserve"> </w:t>
+      </w:r>
+      <w:r>
+        <w:rPr>
+          <w:i/>
+          <w:lang w:val="en-US"/>
+        </w:rPr>
+        <w:t>script</w:t>
+      </w:r>
+      <w:r>
+        <w:t xml:space="preserve"> с</w:t>
+      </w:r>
+      <w:r>
+        <w:t xml:space="preserve"> атрибутом </w:t>
+      </w:r>
+      <w:proofErr w:type="spellStart"/>
+      <w:r>
+        <w:rPr>
+          <w:i/>
+        </w:rPr>
+        <w:t>src</w:t>
+      </w:r>
+      <w:proofErr w:type="spellEnd"/>
+      <w:r>
+        <w:t xml:space="preserve"> даё</w:t>
+      </w:r>
+      <w:r>
+        <w:t>т ряд преимуществ:</w:t>
+      </w:r>
+    </w:p>
+    <w:p>
+      <w:pPr>
+        <w:pStyle w:val="a0"/>
+        <w:numPr>
+          <w:ilvl w:val="0"/>
+          <w:numId w:val="15"/>
+        </w:numPr>
+        <w:tabs>
+          <w:tab w:val="left" w:pos="993"/>
+        </w:tabs>
+        <w:ind w:left="0" w:firstLine="709"/>
+        <w:contextualSpacing w:val="0"/>
+      </w:pPr>
+      <w:r>
+        <w:rPr>
+          <w:i/>
+        </w:rPr>
+        <w:t>HTML</w:t>
+      </w:r>
+      <w:r>
+        <w:t>-файлы становятся проще, так как</w:t>
+      </w:r>
+      <w:r>
+        <w:t xml:space="preserve"> из них можно убрат</w:t>
+      </w:r>
+      <w:r>
+        <w:t xml:space="preserve">ь большие блоки </w:t>
+      </w:r>
+      <w:proofErr w:type="spellStart"/>
+      <w:r>
+        <w:rPr>
+          <w:i/>
+        </w:rPr>
+        <w:t>JavaScript</w:t>
+      </w:r>
+      <w:proofErr w:type="spellEnd"/>
+      <w:r>
+        <w:t xml:space="preserve">-кода. Это </w:t>
+      </w:r>
+      <w:r>
+        <w:t>помогает отделить содержимое от поведения.</w:t>
+      </w:r>
+    </w:p>
+    <w:p>
+      <w:pPr>
+        <w:pStyle w:val="a0"/>
+        <w:numPr>
+          <w:ilvl w:val="0"/>
+          <w:numId w:val="15"/>
+        </w:numPr>
+        <w:tabs>
+          <w:tab w:val="left" w:pos="993"/>
+        </w:tabs>
+        <w:ind w:left="0" w:firstLine="709"/>
+        <w:contextualSpacing w:val="0"/>
+      </w:pPr>
+      <w:proofErr w:type="spellStart"/>
+      <w:r>
+        <w:rPr>
+          <w:i/>
+        </w:rPr>
+        <w:t>JavaScript</w:t>
+      </w:r>
+      <w:proofErr w:type="spellEnd"/>
+      <w:r>
+        <w:t xml:space="preserve">-функцию или другой код, используемый несколькими </w:t>
+      </w:r>
+      <w:r>
+        <w:rPr>
+          <w:i/>
+        </w:rPr>
+        <w:t>HTML</w:t>
+      </w:r>
+      <w:r>
+        <w:t>-</w:t>
+      </w:r>
+      <w:r>
+        <w:t>документами</w:t>
+      </w:r>
+      <w:r>
+        <w:t xml:space="preserve">, можно </w:t>
+      </w:r>
+      <w:r>
+        <w:t>хранить</w:t>
+      </w:r>
+      <w:r>
+        <w:t xml:space="preserve"> в одном файле и считывать при н</w:t>
+      </w:r>
+      <w:r>
+        <w:t>еобходимости. Это уменьшает объё</w:t>
+      </w:r>
+      <w:r>
+        <w:t xml:space="preserve">м занимаемой дисковой памяти и намного облегчает </w:t>
+      </w:r>
+      <w:r>
+        <w:lastRenderedPageBreak/>
+        <w:t xml:space="preserve">поддержку </w:t>
+      </w:r>
+      <w:r>
+        <w:t>программного кода, так как</w:t>
+      </w:r>
+      <w:r>
+        <w:t xml:space="preserve"> отпадает необходимость править каждый файл при изменении кода.</w:t>
+      </w:r>
+    </w:p>
+    <w:p>
+      <w:pPr>
+        <w:pStyle w:val="a0"/>
+        <w:numPr>
+          <w:ilvl w:val="0"/>
+          <w:numId w:val="15"/>
+        </w:numPr>
+        <w:tabs>
+          <w:tab w:val="left" w:pos="993"/>
+        </w:tabs>
+        <w:ind w:left="0" w:firstLine="709"/>
+        <w:contextualSpacing w:val="0"/>
+      </w:pPr>
+      <w:r>
+        <w:t xml:space="preserve">Если сценарий на языке </w:t>
+      </w:r>
+      <w:proofErr w:type="spellStart"/>
+      <w:r>
+        <w:rPr>
+          <w:i/>
+        </w:rPr>
+        <w:t>JavaScript</w:t>
+      </w:r>
+      <w:proofErr w:type="spellEnd"/>
+      <w:r>
+        <w:t xml:space="preserve"> используется сразу несколькими страницами, он будет загружаться браузером только один раз,</w:t>
+      </w:r>
+      <w:r>
+        <w:t xml:space="preserve"> при первом его использовании – </w:t>
+      </w:r>
+      <w:r>
+        <w:t>последующие страницы будут извлекать его из кэша браузера.</w:t>
+      </w:r>
+    </w:p>
+    <w:p>
+      <w:pPr>
+        <w:pStyle w:val="a0"/>
+        <w:numPr>
+          <w:ilvl w:val="0"/>
+          <w:numId w:val="15"/>
+        </w:numPr>
+        <w:tabs>
+          <w:tab w:val="left" w:pos="993"/>
+        </w:tabs>
+        <w:ind w:left="0" w:firstLine="709"/>
+        <w:contextualSpacing w:val="0"/>
+      </w:pPr>
+      <w:r>
+        <w:t xml:space="preserve">Атрибут </w:t>
+      </w:r>
+      <w:proofErr w:type="spellStart"/>
+      <w:r>
+        <w:rPr>
+          <w:i/>
+        </w:rPr>
+        <w:t>src</w:t>
+      </w:r>
+      <w:proofErr w:type="spellEnd"/>
+      <w:r>
+        <w:t xml:space="preserve"> принимает в качестве значения произвольный </w:t>
+      </w:r>
+      <w:r>
+        <w:rPr>
+          <w:i/>
+        </w:rPr>
+        <w:t>URL</w:t>
+      </w:r>
+      <w:r>
+        <w:t xml:space="preserve">-адрес, поэтому </w:t>
+      </w:r>
+      <w:proofErr w:type="spellStart"/>
+      <w:r>
+        <w:rPr>
+          <w:i/>
+        </w:rPr>
+        <w:t>JavaScript</w:t>
+      </w:r>
+      <w:proofErr w:type="spellEnd"/>
+      <w:r>
+        <w:t>-программа или веб-страница с одного веб-сервера может воспользоваться кодом (например, из библиотеки подпрограмм), предоставляемым другими веб-серверами. Многие рекламодатели в Интернете используют этот факт.</w:t>
+      </w:r>
+    </w:p>
+    <w:p/>
+    <w:p>
+      <w:r>
+        <w:t>Обработчик кнопки на главной странице</w:t>
+      </w:r>
+    </w:p>
+    <w:p>
+      <w:r>
+        <w:tab/>
+      </w:r>
+      <w:proofErr w:type="spellStart"/>
+      <w:r>
+        <w:t>Кастомная</w:t>
+      </w:r>
+      <w:proofErr w:type="spellEnd"/>
+      <w:r>
+        <w:t xml:space="preserve"> функция</w:t>
+      </w:r>
+      <w:r>
+        <w:t xml:space="preserve"> и передача параметров</w:t>
+      </w:r>
+      <w:r>
+        <w:t xml:space="preserve"> и </w:t>
+      </w:r>
+      <w:proofErr w:type="spellStart"/>
+      <w:r>
+        <w:t>онклик</w:t>
+      </w:r>
+      <w:proofErr w:type="spellEnd"/>
+    </w:p>
+    <w:p>
+      <w:r>
+        <w:tab/>
+        <w:t xml:space="preserve">Объект </w:t>
+      </w:r>
+      <w:proofErr w:type="spellStart"/>
+      <w:r>
+        <w:t>виндоу</w:t>
+      </w:r>
+      <w:proofErr w:type="spellEnd"/>
+    </w:p>
+    <w:p>
+      <w:pPr>
+        <w:rPr>
+          <w:lang w:val="en-US"/>
+        </w:rPr>
+      </w:pPr>
+      <w:r>
+        <w:rPr>
+          <w:lang w:val="en-US"/>
+        </w:rPr>
+        <w:t>Confirm</w:t>
+      </w:r>
+    </w:p>
+    <w:p>
+      <w:r>
+        <w:rPr>
+          <w:lang w:val="en-US"/>
+        </w:rPr>
+        <w:tab/>
+      </w:r>
+      <w:r>
+        <w:t>Объект документ</w:t>
+      </w:r>
+    </w:p>
+    <w:p>
+      <w:r>
+        <w:tab/>
+        <w:t>Установка стилей (шрифта из кода)</w:t>
+      </w:r>
+    </w:p>
+    <w:p>
+      <w:proofErr w:type="spellStart"/>
+      <w:r>
+        <w:t>Алерт</w:t>
+      </w:r>
+      <w:proofErr w:type="spellEnd"/>
+      <w:r>
+        <w:t xml:space="preserve"> и </w:t>
+      </w:r>
+      <w:proofErr w:type="spellStart"/>
+      <w:r>
+        <w:t>промпт</w:t>
+      </w:r>
+      <w:proofErr w:type="spellEnd"/>
+      <w:r>
+        <w:t xml:space="preserve"> (встроенные методы)</w:t>
+      </w:r>
+    </w:p>
+    <w:p>
+      <w:r>
+        <w:tab/>
+        <w:t>Конкатенация строк</w:t>
+      </w:r>
+    </w:p>
+    <w:p>
+      <w:r>
+        <w:t>Калькулятор</w:t>
+      </w:r>
+    </w:p>
+    <w:p>
+      <w:r>
+        <w:tab/>
+      </w:r>
+      <w:proofErr w:type="spellStart"/>
+      <w:r>
+        <w:t>Ифы</w:t>
+      </w:r>
+      <w:proofErr w:type="spellEnd"/>
+      <w:r>
+        <w:t xml:space="preserve"> форы вар</w:t>
+      </w:r>
+    </w:p>
+    <w:p>
+      <w:r>
+        <w:t>Динамическая страница</w:t>
+      </w:r>
+    </w:p>
+    <w:p>
+      <w:pPr>
+        <w:rPr>
+          <w:lang w:val="en-US"/>
+        </w:rPr>
+      </w:pPr>
+      <w:r>
+        <w:tab/>
+      </w:r>
+      <w:r>
+        <w:t xml:space="preserve">Массивы создание элементов из </w:t>
+      </w:r>
+      <w:proofErr w:type="spellStart"/>
+      <w:r>
+        <w:t>жс</w:t>
+      </w:r>
+      <w:bookmarkStart w:id="9" w:name="_GoBack"/>
       <w:bookmarkEnd w:id="9"/>
-    </w:p>
-    <w:p/>
+      <w:proofErr w:type="spellEnd"/>
+    </w:p>
+    <w:p>
+      <w:r>
+        <w:tab/>
+        <w:t>Встраивание элементов в родительские</w:t>
+      </w:r>
+    </w:p>
+    <w:p>
+      <w:r>
+        <w:tab/>
+        <w:t>свитч</w:t>
+      </w:r>
+    </w:p>
     <w:p/>
     <w:p>
       <w:pPr>
@@ -877,6 +2305,1263 @@
     <w:p/>
     <w:p>
       <w:pPr>
+        <w:pStyle w:val="2"/>
+      </w:pPr>
+      <w:bookmarkStart w:id="13" w:name="_Toc84348892"/>
+      <w:bookmarkStart w:id="14" w:name="_Toc84401740"/>
+      <w:bookmarkStart w:id="15" w:name="_Toc84684402"/>
+      <w:proofErr w:type="spellStart"/>
+      <w:r>
+        <w:t>Описание</w:t>
+      </w:r>
+      <w:proofErr w:type="spellEnd"/>
+      <w:r>
+        <w:t xml:space="preserve"> </w:t>
+      </w:r>
+      <w:proofErr w:type="spellStart"/>
+      <w:r>
+        <w:t>используемых</w:t>
+      </w:r>
+      <w:proofErr w:type="spellEnd"/>
+      <w:r>
+        <w:t xml:space="preserve"> </w:t>
+      </w:r>
+      <w:proofErr w:type="spellStart"/>
+      <w:r>
+        <w:t>программных</w:t>
+      </w:r>
+      <w:proofErr w:type="spellEnd"/>
+      <w:r>
+        <w:t xml:space="preserve"> </w:t>
+      </w:r>
+      <w:proofErr w:type="spellStart"/>
+      <w:r>
+        <w:t>средств</w:t>
+      </w:r>
+      <w:bookmarkEnd w:id="13"/>
+      <w:bookmarkEnd w:id="14"/>
+      <w:bookmarkEnd w:id="15"/>
+      <w:proofErr w:type="spellEnd"/>
+    </w:p>
+    <w:p/>
+    <w:p>
+      <w:pPr>
+        <w:pStyle w:val="3"/>
+        <w:ind w:left="0" w:firstLine="709"/>
+      </w:pPr>
+      <w:r>
+        <w:t>Visual Studio Code…</w:t>
+      </w:r>
+    </w:p>
+    <w:p>
+      <w:r>
+        <w:t xml:space="preserve">Кроссплатформенный, быстрый, </w:t>
+      </w:r>
+      <w:r>
+        <w:t xml:space="preserve">есть </w:t>
+      </w:r>
+      <w:proofErr w:type="spellStart"/>
+      <w:r>
+        <w:t>лайв</w:t>
+      </w:r>
+      <w:proofErr w:type="spellEnd"/>
+      <w:r>
+        <w:t xml:space="preserve"> сервер.</w:t>
+      </w:r>
+    </w:p>
+    <w:p/>
+    <w:p>
+      <w:pPr>
+        <w:pStyle w:val="2"/>
+        <w:rPr>
+          <w:lang w:val="be-BY"/>
+        </w:rPr>
+      </w:pPr>
+      <w:bookmarkStart w:id="16" w:name="_Toc84348893"/>
+      <w:bookmarkStart w:id="17" w:name="_Toc84401743"/>
+      <w:bookmarkStart w:id="18" w:name="_Toc84684403"/>
+      <w:proofErr w:type="spellStart"/>
+      <w:r>
+        <w:t>Описание</w:t>
+      </w:r>
+      <w:proofErr w:type="spellEnd"/>
+      <w:r>
+        <w:t xml:space="preserve"> </w:t>
+      </w:r>
+      <w:proofErr w:type="spellStart"/>
+      <w:r>
+        <w:t>назначений</w:t>
+      </w:r>
+      <w:proofErr w:type="spellEnd"/>
+      <w:r>
+        <w:t xml:space="preserve"> </w:t>
+      </w:r>
+      <w:bookmarkEnd w:id="16"/>
+      <w:bookmarkEnd w:id="17"/>
+      <w:bookmarkEnd w:id="18"/>
+      <w:r>
+        <w:rPr>
+          <w:lang w:val="be-BY"/>
+        </w:rPr>
+        <w:t>фреймов</w:t>
+      </w:r>
+    </w:p>
+    <w:p>
+      <w:pPr>
+        <w:rPr>
+          <w:lang w:val="be-BY"/>
+        </w:rPr>
+      </w:pPr>
+    </w:p>
+    <w:p>
+      <w:pPr>
+        <w:pStyle w:val="3"/>
+        <w:ind w:left="0" w:firstLine="709"/>
+      </w:pPr>
+      <w:r>
+        <w:t>Начальная страница</w:t>
+      </w:r>
+      <w:r>
+        <w:t xml:space="preserve"> служит для первоначальн</w:t>
+      </w:r>
+      <w:r>
+        <w:t>ого ознакомления пользователя со страницей</w:t>
+      </w:r>
+      <w:r>
+        <w:t>,</w:t>
+      </w:r>
+      <w:r>
+        <w:t xml:space="preserve"> содержащей фреймы для</w:t>
+      </w:r>
+      <w:r>
+        <w:t xml:space="preserve"> демонстрации необходимого функционала</w:t>
+      </w:r>
+      <w:r>
+        <w:t xml:space="preserve">. Здесь </w:t>
+      </w:r>
+      <w:r>
+        <w:t xml:space="preserve">можно найти демонстрацию методов </w:t>
+      </w:r>
+      <w:r>
+        <w:t>confirm</w:t>
+      </w:r>
+      <w:r>
+        <w:t xml:space="preserve">, </w:t>
+      </w:r>
+      <w:r>
+        <w:t>prompt</w:t>
+      </w:r>
+      <w:r>
+        <w:t xml:space="preserve"> </w:t>
+      </w:r>
+      <w:r>
+        <w:t>и alert</w:t>
+      </w:r>
+      <w:r>
+        <w:t>, а т</w:t>
+      </w:r>
+      <w:r>
+        <w:t xml:space="preserve">акже </w:t>
+      </w:r>
+      <w:r>
+        <w:t xml:space="preserve">калькулятор </w:t>
+      </w:r>
+      <w:r>
+        <w:t>и словарь. На страницу</w:t>
+      </w:r>
+      <w:r>
+        <w:t xml:space="preserve"> </w:t>
+      </w:r>
+      <w:r>
+        <w:t xml:space="preserve">можно попасть </w:t>
+      </w:r>
+      <w:r>
+        <w:t>со</w:t>
+      </w:r>
+      <w:r>
+        <w:t xml:space="preserve"> страницы </w:t>
+      </w:r>
+      <w:r>
+        <w:t>«</w:t>
+      </w:r>
+      <w:r>
+        <w:t>Учёба</w:t>
+      </w:r>
+      <w:r>
+        <w:t>»</w:t>
+      </w:r>
+      <w:r>
+        <w:t xml:space="preserve"> по гиперссылке </w:t>
+      </w:r>
+      <w:r>
+        <w:t>«</w:t>
+      </w:r>
+      <w:r>
+        <w:t>Прочее</w:t>
+      </w:r>
+      <w:r>
+        <w:t>»</w:t>
+      </w:r>
+      <w:r>
+        <w:t xml:space="preserve"> и вернуться обратно с помощью кнопки </w:t>
+      </w:r>
+      <w:r>
+        <w:t>«</w:t>
+      </w:r>
+      <w:r>
+        <w:t>Вернуться</w:t>
+      </w:r>
+      <w:r>
+        <w:t>»</w:t>
+      </w:r>
+      <w:r>
+        <w:t>.</w:t>
+      </w:r>
+      <w:r>
+        <w:t xml:space="preserve"> </w:t>
+      </w:r>
+      <w:r>
+        <w:t>Данная страница приведена на рисунке 2.</w:t>
+      </w:r>
+    </w:p>
+    <w:p/>
+    <w:p>
+      <w:pPr>
+        <w:ind w:firstLine="0"/>
+        <w:jc w:val="center"/>
+        <w:rPr>
+          <w:noProof/>
+          <w:lang w:eastAsia="ru-RU"/>
+        </w:rPr>
+      </w:pPr>
+      <w:r>
+        <w:rPr>
+          <w:noProof/>
+          <w:lang w:eastAsia="ru-RU"/>
+        </w:rPr>
+        <w:drawing>
+          <wp:inline distT="0" distB="0" distL="0" distR="0" wp14:anchorId="7AC1AFD9" wp14:editId="6AF3E21D">
+            <wp:extent cx="4175760" cy="2348946"/>
+            <wp:effectExtent l="0" t="0" r="0" b="0"/>
+            <wp:docPr id="1" name="Рисунок 1"/>
+            <wp:cNvGraphicFramePr>
+              <a:graphicFrameLocks xmlns:a="http://schemas.openxmlformats.org/drawingml/2006/main" noChangeAspect="1"/>
+            </wp:cNvGraphicFramePr>
+            <a:graphic xmlns:a="http://schemas.openxmlformats.org/drawingml/2006/main">
+              <a:graphicData uri="http://schemas.openxmlformats.org/drawingml/2006/picture">
+                <pic:pic xmlns:pic="http://schemas.openxmlformats.org/drawingml/2006/picture">
+                  <pic:nvPicPr>
+                    <pic:cNvPr id="1" name=""/>
+                    <pic:cNvPicPr/>
+                  </pic:nvPicPr>
+                  <pic:blipFill>
+                    <a:blip r:embed="rId8"/>
+                    <a:stretch>
+                      <a:fillRect/>
+                    </a:stretch>
+                  </pic:blipFill>
+                  <pic:spPr>
+                    <a:xfrm>
+                      <a:off x="0" y="0"/>
+                      <a:ext cx="4183788" cy="2353462"/>
+                    </a:xfrm>
+                    <a:prstGeom prst="rect">
+                      <a:avLst/>
+                    </a:prstGeom>
+                  </pic:spPr>
+                </pic:pic>
+              </a:graphicData>
+            </a:graphic>
+          </wp:inline>
+        </w:drawing>
+      </w:r>
+    </w:p>
+    <w:p>
+      <w:pPr>
+        <w:ind w:firstLine="0"/>
+        <w:jc w:val="center"/>
+        <w:rPr>
+          <w:noProof/>
+          <w:lang w:eastAsia="ru-RU"/>
+        </w:rPr>
+      </w:pPr>
+    </w:p>
+    <w:p>
+      <w:pPr>
+        <w:ind w:firstLine="0"/>
+        <w:jc w:val="center"/>
+        <w:rPr>
+          <w:noProof/>
+          <w:lang w:eastAsia="ru-RU"/>
+        </w:rPr>
+      </w:pPr>
+      <w:r>
+        <w:rPr>
+          <w:noProof/>
+          <w:lang w:eastAsia="ru-RU"/>
+        </w:rPr>
+        <w:t>Рисунок 2 – Начальная страница</w:t>
+      </w:r>
+    </w:p>
+    <w:p>
+      <w:pPr>
+        <w:jc w:val="center"/>
+      </w:pPr>
+    </w:p>
+    <w:p>
+      <w:pPr>
+        <w:pStyle w:val="3"/>
+        <w:ind w:left="0" w:firstLine="709"/>
+      </w:pPr>
+      <w:bookmarkStart w:id="19" w:name="_Toc84401744"/>
+      <w:r>
+        <w:t xml:space="preserve">Фрейм </w:t>
+      </w:r>
+      <w:r>
+        <w:t xml:space="preserve">«Метод </w:t>
+      </w:r>
+      <w:proofErr w:type="gramStart"/>
+      <w:r>
+        <w:t>confirm</w:t>
+      </w:r>
+      <w:r>
+        <w:t>(</w:t>
+      </w:r>
+      <w:proofErr w:type="gramEnd"/>
+      <w:r>
+        <w:t>смена шрифта</w:t>
+      </w:r>
+      <w:r>
+        <w:t>)</w:t>
+      </w:r>
+      <w:r>
+        <w:t>»</w:t>
+      </w:r>
+      <w:r>
+        <w:t xml:space="preserve"> служит для </w:t>
+      </w:r>
+      <w:r>
+        <w:t xml:space="preserve">демонстрации работы метода </w:t>
+      </w:r>
+      <w:r>
+        <w:t xml:space="preserve">confirm </w:t>
+      </w:r>
+      <w:r>
+        <w:t xml:space="preserve">и реализует </w:t>
+      </w:r>
+      <w:r>
+        <w:t>смену</w:t>
+      </w:r>
+      <w:r>
+        <w:t xml:space="preserve"> шрифта данного фрейма</w:t>
+      </w:r>
+      <w:r>
+        <w:t xml:space="preserve"> со стандартного (</w:t>
+      </w:r>
+      <w:r>
+        <w:t>Times</w:t>
+      </w:r>
+      <w:r>
+        <w:t xml:space="preserve"> </w:t>
+      </w:r>
+      <w:r>
+        <w:t>New</w:t>
+      </w:r>
+      <w:r>
+        <w:t xml:space="preserve"> </w:t>
+      </w:r>
+      <w:r>
+        <w:t>Roman</w:t>
+      </w:r>
+      <w:r>
+        <w:t xml:space="preserve"> </w:t>
+      </w:r>
+      <w:r>
+        <w:t xml:space="preserve">в браузере </w:t>
+      </w:r>
+      <w:r>
+        <w:t>Chrome</w:t>
+      </w:r>
+      <w:r>
+        <w:t>)</w:t>
+      </w:r>
+      <w:r>
+        <w:t xml:space="preserve"> </w:t>
+      </w:r>
+      <w:r>
+        <w:t xml:space="preserve">на шрифт </w:t>
+      </w:r>
+      <w:r>
+        <w:t>Arial</w:t>
+      </w:r>
+      <w:r>
+        <w:t>.</w:t>
+      </w:r>
+      <w:r>
+        <w:t xml:space="preserve"> </w:t>
+      </w:r>
+      <w:r>
+        <w:t>Данная</w:t>
+      </w:r>
+      <w:r>
+        <w:t xml:space="preserve"> страница приведена на рисунке 3</w:t>
+      </w:r>
+      <w:r>
+        <w:t>.</w:t>
+      </w:r>
+      <w:bookmarkEnd w:id="19"/>
+      <w:r>
+        <w:t xml:space="preserve"> </w:t>
+      </w:r>
+    </w:p>
+    <w:p/>
+    <w:p>
+      <w:pPr>
+        <w:ind w:firstLine="0"/>
+        <w:jc w:val="center"/>
+        <w:rPr>
+          <w:noProof/>
+          <w:lang w:eastAsia="ru-RU"/>
+        </w:rPr>
+      </w:pPr>
+      <w:r>
+        <w:rPr>
+          <w:noProof/>
+          <w:lang w:eastAsia="ru-RU"/>
+        </w:rPr>
+        <w:lastRenderedPageBreak/>
+        <w:drawing>
+          <wp:inline distT="0" distB="0" distL="0" distR="0" wp14:anchorId="2A5754DF" wp14:editId="6BD06BF3">
+            <wp:extent cx="6119495" cy="3442335"/>
+            <wp:effectExtent l="0" t="0" r="0" b="5715"/>
+            <wp:docPr id="4" name="Рисунок 4"/>
+            <wp:cNvGraphicFramePr>
+              <a:graphicFrameLocks xmlns:a="http://schemas.openxmlformats.org/drawingml/2006/main" noChangeAspect="1"/>
+            </wp:cNvGraphicFramePr>
+            <a:graphic xmlns:a="http://schemas.openxmlformats.org/drawingml/2006/main">
+              <a:graphicData uri="http://schemas.openxmlformats.org/drawingml/2006/picture">
+                <pic:pic xmlns:pic="http://schemas.openxmlformats.org/drawingml/2006/picture">
+                  <pic:nvPicPr>
+                    <pic:cNvPr id="1" name=""/>
+                    <pic:cNvPicPr/>
+                  </pic:nvPicPr>
+                  <pic:blipFill>
+                    <a:blip r:embed="rId9"/>
+                    <a:stretch>
+                      <a:fillRect/>
+                    </a:stretch>
+                  </pic:blipFill>
+                  <pic:spPr>
+                    <a:xfrm>
+                      <a:off x="0" y="0"/>
+                      <a:ext cx="6119495" cy="3442335"/>
+                    </a:xfrm>
+                    <a:prstGeom prst="rect">
+                      <a:avLst/>
+                    </a:prstGeom>
+                  </pic:spPr>
+                </pic:pic>
+              </a:graphicData>
+            </a:graphic>
+          </wp:inline>
+        </w:drawing>
+      </w:r>
+    </w:p>
+    <w:p>
+      <w:pPr>
+        <w:ind w:firstLine="0"/>
+        <w:jc w:val="center"/>
+        <w:rPr>
+          <w:noProof/>
+          <w:lang w:eastAsia="ru-RU"/>
+        </w:rPr>
+      </w:pPr>
+    </w:p>
+    <w:p>
+      <w:pPr>
+        <w:ind w:firstLine="0"/>
+        <w:jc w:val="center"/>
+        <w:rPr>
+          <w:noProof/>
+          <w:lang w:eastAsia="ru-RU"/>
+        </w:rPr>
+      </w:pPr>
+      <w:r>
+        <w:rPr>
+          <w:noProof/>
+          <w:lang w:eastAsia="ru-RU"/>
+        </w:rPr>
+        <w:t xml:space="preserve">Рисунок 3 – </w:t>
+      </w:r>
+      <w:r>
+        <w:t xml:space="preserve">Фрейм «Метод </w:t>
+      </w:r>
+      <w:proofErr w:type="gramStart"/>
+      <w:r>
+        <w:rPr>
+          <w:i/>
+          <w:lang w:val="en-US"/>
+        </w:rPr>
+        <w:t>confirm</w:t>
+      </w:r>
+      <w:r>
+        <w:t>(</w:t>
+      </w:r>
+      <w:proofErr w:type="gramEnd"/>
+      <w:r>
+        <w:t>смена шрифта</w:t>
+      </w:r>
+      <w:r>
+        <w:t>)</w:t>
+      </w:r>
+      <w:r>
+        <w:t>»</w:t>
+      </w:r>
+    </w:p>
+    <w:p/>
+    <w:p>
+      <w:pPr>
+        <w:pStyle w:val="3"/>
+        <w:ind w:left="0" w:firstLine="709"/>
+      </w:pPr>
+      <w:r>
+        <w:t>Ф</w:t>
+      </w:r>
+      <w:r>
+        <w:t>рейм «Метод</w:t>
+      </w:r>
+      <w:r>
+        <w:t xml:space="preserve"> </w:t>
+      </w:r>
+      <w:r>
+        <w:rPr>
+          <w:i/>
+          <w:lang w:val="en-US"/>
+        </w:rPr>
+        <w:t>prompt</w:t>
+      </w:r>
+      <w:r>
+        <w:rPr>
+          <w:i/>
+        </w:rPr>
+        <w:t xml:space="preserve"> </w:t>
+      </w:r>
+      <w:r>
+        <w:t xml:space="preserve">и </w:t>
+      </w:r>
+      <w:r>
+        <w:rPr>
+          <w:i/>
+          <w:lang w:val="en-US"/>
+        </w:rPr>
+        <w:t>alert</w:t>
+      </w:r>
+      <w:r>
+        <w:t xml:space="preserve">» служит для </w:t>
+      </w:r>
+      <w:r>
+        <w:t>демонстрации работы методов</w:t>
+      </w:r>
+      <w:r>
+        <w:t xml:space="preserve"> </w:t>
+      </w:r>
+      <w:r>
+        <w:rPr>
+          <w:i/>
+          <w:lang w:val="en-US"/>
+        </w:rPr>
+        <w:t>prompt</w:t>
+      </w:r>
+      <w:r>
+        <w:rPr>
+          <w:i/>
+        </w:rPr>
+        <w:t xml:space="preserve"> </w:t>
+      </w:r>
+      <w:r>
+        <w:t xml:space="preserve">и </w:t>
+      </w:r>
+      <w:r>
+        <w:rPr>
+          <w:i/>
+          <w:lang w:val="en-US"/>
+        </w:rPr>
+        <w:t>alert</w:t>
+      </w:r>
+      <w:r>
+        <w:t xml:space="preserve"> </w:t>
+      </w:r>
+      <w:r>
+        <w:t xml:space="preserve">и реализует </w:t>
+      </w:r>
+      <w:r>
+        <w:t>их работу посредством взаимодействия с пользователем</w:t>
+      </w:r>
+      <w:r>
+        <w:t>.</w:t>
+      </w:r>
+      <w:r>
+        <w:t xml:space="preserve"> </w:t>
+      </w:r>
+      <w:r>
+        <w:t>Данная</w:t>
+      </w:r>
+      <w:r>
+        <w:t xml:space="preserve"> страница приведена на рисунке 4</w:t>
+      </w:r>
+      <w:r>
+        <w:t>.</w:t>
+      </w:r>
+      <w:r>
+        <w:t xml:space="preserve"> </w:t>
+      </w:r>
+    </w:p>
+    <w:p/>
+    <w:p>
+      <w:pPr>
+        <w:ind w:firstLine="0"/>
+        <w:jc w:val="center"/>
+        <w:rPr>
+          <w:noProof/>
+          <w:lang w:eastAsia="ru-RU"/>
+        </w:rPr>
+      </w:pPr>
+      <w:r>
+        <w:rPr>
+          <w:noProof/>
+          <w:lang w:eastAsia="ru-RU"/>
+        </w:rPr>
+        <w:drawing>
+          <wp:inline distT="0" distB="0" distL="0" distR="0" wp14:anchorId="0F9A4660" wp14:editId="351DF0C5">
+            <wp:extent cx="6119495" cy="3442335"/>
+            <wp:effectExtent l="0" t="0" r="0" b="5715"/>
+            <wp:docPr id="6" name="Рисунок 6"/>
+            <wp:cNvGraphicFramePr>
+              <a:graphicFrameLocks xmlns:a="http://schemas.openxmlformats.org/drawingml/2006/main" noChangeAspect="1"/>
+            </wp:cNvGraphicFramePr>
+            <a:graphic xmlns:a="http://schemas.openxmlformats.org/drawingml/2006/main">
+              <a:graphicData uri="http://schemas.openxmlformats.org/drawingml/2006/picture">
+                <pic:pic xmlns:pic="http://schemas.openxmlformats.org/drawingml/2006/picture">
+                  <pic:nvPicPr>
+                    <pic:cNvPr id="1" name=""/>
+                    <pic:cNvPicPr/>
+                  </pic:nvPicPr>
+                  <pic:blipFill>
+                    <a:blip r:embed="rId10"/>
+                    <a:stretch>
+                      <a:fillRect/>
+                    </a:stretch>
+                  </pic:blipFill>
+                  <pic:spPr>
+                    <a:xfrm>
+                      <a:off x="0" y="0"/>
+                      <a:ext cx="6119495" cy="3442335"/>
+                    </a:xfrm>
+                    <a:prstGeom prst="rect">
+                      <a:avLst/>
+                    </a:prstGeom>
+                  </pic:spPr>
+                </pic:pic>
+              </a:graphicData>
+            </a:graphic>
+          </wp:inline>
+        </w:drawing>
+      </w:r>
+    </w:p>
+    <w:p>
+      <w:pPr>
+        <w:ind w:firstLine="0"/>
+        <w:jc w:val="center"/>
+        <w:rPr>
+          <w:noProof/>
+          <w:lang w:eastAsia="ru-RU"/>
+        </w:rPr>
+      </w:pPr>
+    </w:p>
+    <w:p>
+      <w:pPr>
+        <w:ind w:firstLine="0"/>
+        <w:jc w:val="center"/>
+      </w:pPr>
+      <w:r>
+        <w:rPr>
+          <w:noProof/>
+          <w:lang w:eastAsia="ru-RU"/>
+        </w:rPr>
+        <w:lastRenderedPageBreak/>
+        <w:t>Рисунок 4</w:t>
+      </w:r>
+      <w:r>
+        <w:rPr>
+          <w:noProof/>
+          <w:lang w:eastAsia="ru-RU"/>
+        </w:rPr>
+        <w:t xml:space="preserve"> – </w:t>
+      </w:r>
+      <w:r>
+        <w:t xml:space="preserve">Фрейм «Метод </w:t>
+      </w:r>
+      <w:r>
+        <w:rPr>
+          <w:i/>
+          <w:lang w:val="en-US"/>
+        </w:rPr>
+        <w:t>prompt</w:t>
+      </w:r>
+      <w:r>
+        <w:rPr>
+          <w:i/>
+        </w:rPr>
+        <w:t xml:space="preserve"> </w:t>
+      </w:r>
+      <w:r>
+        <w:t xml:space="preserve">и </w:t>
+      </w:r>
+      <w:r>
+        <w:rPr>
+          <w:i/>
+          <w:lang w:val="en-US"/>
+        </w:rPr>
+        <w:t>alert</w:t>
+      </w:r>
+      <w:r>
+        <w:t>»</w:t>
+      </w:r>
+    </w:p>
+    <w:p>
+      <w:pPr>
+        <w:ind w:firstLine="0"/>
+        <w:jc w:val="center"/>
+        <w:rPr>
+          <w:noProof/>
+          <w:lang w:eastAsia="ru-RU"/>
+        </w:rPr>
+      </w:pPr>
+    </w:p>
+    <w:p>
+      <w:pPr>
+        <w:pStyle w:val="3"/>
+        <w:ind w:left="0" w:firstLine="709"/>
+      </w:pPr>
+      <w:r>
+        <w:t xml:space="preserve">Фрейм «Калькулятор» предоставляет пользователю достаточно большой функционал </w:t>
+      </w:r>
+      <w:r>
+        <w:t>для подсчёта различных значений</w:t>
+      </w:r>
+      <w:r>
+        <w:t>.</w:t>
+      </w:r>
+      <w:r>
+        <w:t xml:space="preserve"> П</w:t>
+      </w:r>
+      <w:r>
+        <w:t>ользователь</w:t>
+      </w:r>
+      <w:r>
+        <w:t xml:space="preserve"> может складывать, вычитать, делить и умножить как обычные числа, так и десятичные. Также есть возможность </w:t>
+      </w:r>
+      <w:r>
+        <w:t>вычислить инкремент или декремент текущего числа. Е</w:t>
+      </w:r>
+      <w:r>
+        <w:t>сть ещё функции</w:t>
+      </w:r>
+      <w:r>
+        <w:t xml:space="preserve"> сброса, удаления последнего символа, смены знака</w:t>
+      </w:r>
+      <w:r>
+        <w:t xml:space="preserve"> и получения значения одного процента от</w:t>
+      </w:r>
+      <w:r>
+        <w:t xml:space="preserve"> текущего числа</w:t>
+      </w:r>
+      <w:r>
+        <w:t xml:space="preserve"> </w:t>
+      </w:r>
+      <w:r>
+        <w:t>(</w:t>
+      </w:r>
+      <w:r>
+        <w:t>т.</w:t>
+      </w:r>
+      <w:r>
+        <w:t xml:space="preserve">е. </w:t>
+      </w:r>
+      <w:r>
+        <w:t>его деление на 100</w:t>
+      </w:r>
+      <w:r>
+        <w:t>).</w:t>
+      </w:r>
+      <w:r>
+        <w:t xml:space="preserve"> Выше числового поля есть текстовое поле, по возможности показывающее последнюю проделанную операцию и последнее полученное значение. </w:t>
+      </w:r>
+      <w:r>
+        <w:t>Ввод производится</w:t>
+      </w:r>
+      <w:r>
+        <w:t xml:space="preserve"> только</w:t>
+      </w:r>
+      <w:r>
+        <w:t xml:space="preserve"> с помощью кнопок.</w:t>
+      </w:r>
+      <w:r>
+        <w:t xml:space="preserve"> </w:t>
+      </w:r>
+      <w:r>
+        <w:t>Данная</w:t>
+      </w:r>
+      <w:r>
+        <w:t xml:space="preserve"> страница приведена на рисунке </w:t>
+      </w:r>
+      <w:r>
+        <w:t>5</w:t>
+      </w:r>
+      <w:r>
+        <w:t>.</w:t>
+      </w:r>
+      <w:r>
+        <w:t xml:space="preserve"> </w:t>
+      </w:r>
+    </w:p>
+    <w:p/>
+    <w:p>
+      <w:pPr>
+        <w:ind w:firstLine="0"/>
+        <w:jc w:val="center"/>
+        <w:rPr>
+          <w:noProof/>
+          <w:lang w:eastAsia="ru-RU"/>
+        </w:rPr>
+      </w:pPr>
+      <w:r>
+        <w:rPr>
+          <w:noProof/>
+          <w:lang w:eastAsia="ru-RU"/>
+        </w:rPr>
+        <w:drawing>
+          <wp:inline distT="0" distB="0" distL="0" distR="0" wp14:anchorId="12731663" wp14:editId="1AB70071">
+            <wp:extent cx="6119495" cy="3442335"/>
+            <wp:effectExtent l="0" t="0" r="0" b="5715"/>
+            <wp:docPr id="9" name="Рисунок 9"/>
+            <wp:cNvGraphicFramePr>
+              <a:graphicFrameLocks xmlns:a="http://schemas.openxmlformats.org/drawingml/2006/main" noChangeAspect="1"/>
+            </wp:cNvGraphicFramePr>
+            <a:graphic xmlns:a="http://schemas.openxmlformats.org/drawingml/2006/main">
+              <a:graphicData uri="http://schemas.openxmlformats.org/drawingml/2006/picture">
+                <pic:pic xmlns:pic="http://schemas.openxmlformats.org/drawingml/2006/picture">
+                  <pic:nvPicPr>
+                    <pic:cNvPr id="1" name=""/>
+                    <pic:cNvPicPr/>
+                  </pic:nvPicPr>
+                  <pic:blipFill>
+                    <a:blip r:embed="rId11"/>
+                    <a:stretch>
+                      <a:fillRect/>
+                    </a:stretch>
+                  </pic:blipFill>
+                  <pic:spPr>
+                    <a:xfrm>
+                      <a:off x="0" y="0"/>
+                      <a:ext cx="6119495" cy="3442335"/>
+                    </a:xfrm>
+                    <a:prstGeom prst="rect">
+                      <a:avLst/>
+                    </a:prstGeom>
+                  </pic:spPr>
+                </pic:pic>
+              </a:graphicData>
+            </a:graphic>
+          </wp:inline>
+        </w:drawing>
+      </w:r>
+    </w:p>
+    <w:p>
+      <w:pPr>
+        <w:ind w:firstLine="0"/>
+        <w:jc w:val="center"/>
+        <w:rPr>
+          <w:noProof/>
+          <w:lang w:eastAsia="ru-RU"/>
+        </w:rPr>
+      </w:pPr>
+    </w:p>
+    <w:p>
+      <w:pPr>
+        <w:ind w:firstLine="0"/>
+        <w:jc w:val="center"/>
+      </w:pPr>
+      <w:r>
+        <w:rPr>
+          <w:noProof/>
+          <w:lang w:eastAsia="ru-RU"/>
+        </w:rPr>
+        <w:t>Рисунок 5</w:t>
+      </w:r>
+      <w:r>
+        <w:rPr>
+          <w:noProof/>
+          <w:lang w:eastAsia="ru-RU"/>
+        </w:rPr>
+        <w:t xml:space="preserve"> – </w:t>
+      </w:r>
+      <w:r>
+        <w:t>Фрейм «</w:t>
+      </w:r>
+      <w:r>
+        <w:t>Калькулятор</w:t>
+      </w:r>
+      <w:r>
+        <w:t>»</w:t>
+      </w:r>
+    </w:p>
+    <w:p>
+      <w:pPr>
+        <w:ind w:firstLine="0"/>
+        <w:jc w:val="center"/>
+        <w:rPr>
+          <w:noProof/>
+          <w:lang w:eastAsia="ru-RU"/>
+        </w:rPr>
+      </w:pPr>
+    </w:p>
+    <w:p>
+      <w:pPr>
+        <w:pStyle w:val="3"/>
+        <w:ind w:left="0" w:firstLine="709"/>
+      </w:pPr>
+      <w:r>
+        <w:t>Фрейм «Динамическая страница»</w:t>
+      </w:r>
+      <w:r>
+        <w:t xml:space="preserve"> представляет</w:t>
+      </w:r>
+      <w:r>
+        <w:t xml:space="preserve"> собой словарь с набором из десяти слов, которые можно перевести на три языка</w:t>
+      </w:r>
+      <w:r>
+        <w:t xml:space="preserve">: </w:t>
+      </w:r>
+      <w:r>
+        <w:t>бело</w:t>
+      </w:r>
+      <w:r>
+        <w:rPr>
+          <w:lang w:val="be-BY"/>
+        </w:rPr>
+        <w:t>русский, английский и французский</w:t>
+      </w:r>
+      <w:r>
+        <w:t>.</w:t>
+      </w:r>
+      <w:r>
+        <w:t xml:space="preserve"> Перевод производится посредством перерисовки таблицы</w:t>
+      </w:r>
+      <w:r>
+        <w:t xml:space="preserve"> в зависимости от выбранного переключателя</w:t>
+      </w:r>
+      <w:r>
+        <w:t>.</w:t>
+      </w:r>
+      <w:r>
+        <w:t xml:space="preserve"> </w:t>
+      </w:r>
+      <w:r>
+        <w:t>Данная</w:t>
+      </w:r>
+      <w:r>
+        <w:t xml:space="preserve"> страница приведена на рисунке 6</w:t>
+      </w:r>
+      <w:r>
+        <w:t>.</w:t>
+      </w:r>
+      <w:r>
+        <w:t xml:space="preserve"> </w:t>
+      </w:r>
+    </w:p>
+    <w:p/>
+    <w:p>
+      <w:pPr>
+        <w:ind w:firstLine="0"/>
+        <w:jc w:val="center"/>
+        <w:rPr>
+          <w:noProof/>
+          <w:lang w:eastAsia="ru-RU"/>
+        </w:rPr>
+      </w:pPr>
+      <w:r>
+        <w:rPr>
+          <w:noProof/>
+          <w:lang w:eastAsia="ru-RU"/>
+        </w:rPr>
+        <w:lastRenderedPageBreak/>
+        <w:drawing>
+          <wp:inline distT="0" distB="0" distL="0" distR="0" wp14:anchorId="2E20D679" wp14:editId="4AB7753F">
+            <wp:extent cx="6119495" cy="3442335"/>
+            <wp:effectExtent l="0" t="0" r="0" b="5715"/>
+            <wp:docPr id="10" name="Рисунок 10"/>
+            <wp:cNvGraphicFramePr>
+              <a:graphicFrameLocks xmlns:a="http://schemas.openxmlformats.org/drawingml/2006/main" noChangeAspect="1"/>
+            </wp:cNvGraphicFramePr>
+            <a:graphic xmlns:a="http://schemas.openxmlformats.org/drawingml/2006/main">
+              <a:graphicData uri="http://schemas.openxmlformats.org/drawingml/2006/picture">
+                <pic:pic xmlns:pic="http://schemas.openxmlformats.org/drawingml/2006/picture">
+                  <pic:nvPicPr>
+                    <pic:cNvPr id="1" name=""/>
+                    <pic:cNvPicPr/>
+                  </pic:nvPicPr>
+                  <pic:blipFill>
+                    <a:blip r:embed="rId12"/>
+                    <a:stretch>
+                      <a:fillRect/>
+                    </a:stretch>
+                  </pic:blipFill>
+                  <pic:spPr>
+                    <a:xfrm>
+                      <a:off x="0" y="0"/>
+                      <a:ext cx="6119495" cy="3442335"/>
+                    </a:xfrm>
+                    <a:prstGeom prst="rect">
+                      <a:avLst/>
+                    </a:prstGeom>
+                  </pic:spPr>
+                </pic:pic>
+              </a:graphicData>
+            </a:graphic>
+          </wp:inline>
+        </w:drawing>
+      </w:r>
+    </w:p>
+    <w:p>
+      <w:pPr>
+        <w:ind w:firstLine="0"/>
+        <w:jc w:val="center"/>
+        <w:rPr>
+          <w:noProof/>
+          <w:lang w:eastAsia="ru-RU"/>
+        </w:rPr>
+      </w:pPr>
+    </w:p>
+    <w:p>
+      <w:pPr>
+        <w:ind w:firstLine="0"/>
+        <w:jc w:val="center"/>
+        <w:rPr>
+          <w:noProof/>
+          <w:lang w:eastAsia="ru-RU"/>
+        </w:rPr>
+      </w:pPr>
+      <w:r>
+        <w:rPr>
+          <w:noProof/>
+          <w:lang w:eastAsia="ru-RU"/>
+        </w:rPr>
+        <w:t>Рисунок 6</w:t>
+      </w:r>
+      <w:r>
+        <w:rPr>
+          <w:noProof/>
+          <w:lang w:eastAsia="ru-RU"/>
+        </w:rPr>
+        <w:t xml:space="preserve"> – </w:t>
+      </w:r>
+      <w:r>
+        <w:t>Фрейм «</w:t>
+      </w:r>
+      <w:r>
+        <w:t>Динамическая страница</w:t>
+      </w:r>
+      <w:r>
+        <w:t>»</w:t>
+      </w:r>
+    </w:p>
+    <w:p>
+      <w:pPr>
+        <w:ind w:firstLine="0"/>
+        <w:jc w:val="center"/>
+        <w:rPr>
+          <w:noProof/>
+          <w:lang w:eastAsia="ru-RU"/>
+        </w:rPr>
+      </w:pPr>
+    </w:p>
+    <w:p>
+      <w:pPr>
+        <w:pStyle w:val="2"/>
+        <w:rPr>
+          <w:lang w:val="ru-RU"/>
+        </w:rPr>
+      </w:pPr>
+      <w:bookmarkStart w:id="20" w:name="_Toc84348894"/>
+      <w:bookmarkStart w:id="21" w:name="_Toc84401752"/>
+      <w:bookmarkStart w:id="22" w:name="_Toc84684404"/>
+      <w:r>
+        <w:rPr>
+          <w:lang w:val="ru-RU"/>
+        </w:rPr>
+        <w:t>Руко</w:t>
+      </w:r>
+      <w:r>
+        <w:rPr>
+          <w:lang w:val="ru-RU"/>
+        </w:rPr>
+        <w:t>водство пользователю</w:t>
+      </w:r>
+      <w:bookmarkEnd w:id="20"/>
+      <w:bookmarkEnd w:id="21"/>
+      <w:bookmarkEnd w:id="22"/>
+    </w:p>
+    <w:p/>
+    <w:p>
+      <w:r>
+        <w:t>Пользование функционалом начинается со стартовой страницы, на которой располагается четыре ссылки на страницы,</w:t>
+      </w:r>
+      <w:r>
+        <w:t xml:space="preserve"> загружаемые в соседний фрейм</w:t>
+      </w:r>
+      <w:r>
+        <w:t>.</w:t>
+      </w:r>
+      <w:r>
+        <w:t xml:space="preserve"> Кнопка «Вернуться» вернёт пользователя на страницу «Учёба».</w:t>
+      </w:r>
+    </w:p>
+    <w:p>
+      <w:pPr>
+        <w:rPr>
+          <w:lang w:val="be-BY"/>
+        </w:rPr>
+      </w:pPr>
+      <w:r>
+        <w:t xml:space="preserve">Чтобы протестировать функции первых двух ссылок </w:t>
+      </w:r>
+      <w:r>
+        <w:t xml:space="preserve">– «Метод </w:t>
+      </w:r>
+      <w:proofErr w:type="gramStart"/>
+      <w:r>
+        <w:rPr>
+          <w:i/>
+          <w:lang w:val="en-US"/>
+        </w:rPr>
+        <w:t>confirm</w:t>
+      </w:r>
+      <w:r>
+        <w:t>(</w:t>
+      </w:r>
+      <w:proofErr w:type="gramEnd"/>
+      <w:r>
+        <w:t>смена шрифта</w:t>
+      </w:r>
+      <w:r>
+        <w:t>)</w:t>
+      </w:r>
+      <w:r>
+        <w:t xml:space="preserve">» и «Метод </w:t>
+      </w:r>
+      <w:r>
+        <w:rPr>
+          <w:i/>
+          <w:lang w:val="en-US"/>
+        </w:rPr>
+        <w:t>prompt</w:t>
+      </w:r>
+      <w:r>
+        <w:rPr>
+          <w:i/>
+        </w:rPr>
+        <w:t xml:space="preserve"> </w:t>
+      </w:r>
+      <w:r>
+        <w:t xml:space="preserve">и </w:t>
+      </w:r>
+      <w:r>
+        <w:rPr>
+          <w:i/>
+          <w:lang w:val="en-US"/>
+        </w:rPr>
+        <w:t>alert</w:t>
+      </w:r>
+      <w:r>
+        <w:t>»</w:t>
+      </w:r>
+      <w:r>
+        <w:t xml:space="preserve"> следует после непосредственного перехода по ним нажать кнопку «Запустить».</w:t>
+      </w:r>
+      <w:r>
+        <w:t xml:space="preserve"> В</w:t>
+      </w:r>
+      <w:r>
+        <w:t xml:space="preserve"> случае с </w:t>
+      </w:r>
+      <w:r>
+        <w:t>методами</w:t>
+      </w:r>
+      <w:r>
+        <w:t xml:space="preserve"> </w:t>
+      </w:r>
+      <w:r>
+        <w:rPr>
+          <w:i/>
+          <w:lang w:val="en-US"/>
+        </w:rPr>
+        <w:t>prompt</w:t>
+      </w:r>
+      <w:r>
+        <w:t xml:space="preserve"> </w:t>
+      </w:r>
+      <w:r>
+        <w:t xml:space="preserve">и </w:t>
+      </w:r>
+      <w:r>
+        <w:rPr>
+          <w:i/>
+          <w:lang w:val="en-US"/>
+        </w:rPr>
+        <w:t>alert</w:t>
+      </w:r>
+      <w:r>
+        <w:rPr>
+          <w:i/>
+        </w:rPr>
+        <w:t xml:space="preserve"> </w:t>
+      </w:r>
+      <w:r>
+        <w:t>пользователя дополнительно надо будет ввести нужный ему текст и нажать кнопку «ОК» или «ОТМЕНА»</w:t>
+      </w:r>
+      <w:r>
+        <w:t>, если пользователь выбрал опцию «ОК», далее также следует нажать кнопку «ОК» для подтверждения всплывшей информации.</w:t>
+      </w:r>
+    </w:p>
+    <w:p>
+      <w:r>
+        <w:t>Для пользования калькулятором следует нажимать кнопки</w:t>
+      </w:r>
+      <w:r>
+        <w:t>,</w:t>
+      </w:r>
+      <w:r>
+        <w:t xml:space="preserve"> </w:t>
+      </w:r>
+      <w:r>
+        <w:t>предоставленные пользователю</w:t>
+      </w:r>
+      <w:r>
+        <w:t>.</w:t>
+      </w:r>
+    </w:p>
+    <w:p>
+      <w:r>
+        <w:t>Для смены языка функции «Динамическая страница»</w:t>
+      </w:r>
+      <w:r>
+        <w:t xml:space="preserve"> следует выбрать один из переключателей перевода слов на нужный пользователю язык.</w:t>
+      </w:r>
+    </w:p>
+    <w:p/>
+    <w:p>
+      <w:pPr>
         <w:sectPr>
           <w:pgSz w:w="11906" w:h="16838"/>
           <w:pgMar w:top="1134" w:right="851" w:bottom="1531" w:left="1418" w:header="708" w:footer="964" w:gutter="0"/>
@@ -894,16 +3579,16 @@
         </w:numPr>
         <w:jc w:val="center"/>
       </w:pPr>
-      <w:bookmarkStart w:id="13" w:name="_Toc84348895"/>
-      <w:bookmarkStart w:id="14" w:name="_Toc84401753"/>
-      <w:bookmarkStart w:id="15" w:name="_Toc84787032"/>
+      <w:bookmarkStart w:id="23" w:name="_Toc84348895"/>
+      <w:bookmarkStart w:id="24" w:name="_Toc84401753"/>
+      <w:bookmarkStart w:id="25" w:name="_Toc84787032"/>
       <w:r>
         <w:lastRenderedPageBreak/>
         <w:t>Заключение</w:t>
       </w:r>
-      <w:bookmarkEnd w:id="13"/>
-      <w:bookmarkEnd w:id="14"/>
-      <w:bookmarkEnd w:id="15"/>
+      <w:bookmarkEnd w:id="23"/>
+      <w:bookmarkEnd w:id="24"/>
+      <w:bookmarkEnd w:id="25"/>
     </w:p>
     <w:p/>
     <w:p/>
@@ -927,20 +3612,130 @@
         </w:numPr>
         <w:jc w:val="center"/>
       </w:pPr>
-      <w:bookmarkStart w:id="16" w:name="_Toc84348896"/>
-      <w:bookmarkStart w:id="17" w:name="_Toc84401754"/>
-      <w:bookmarkStart w:id="18" w:name="_Toc84787033"/>
+      <w:bookmarkStart w:id="26" w:name="_Toc84348896"/>
+      <w:bookmarkStart w:id="27" w:name="_Toc84401754"/>
+      <w:bookmarkStart w:id="28" w:name="_Toc84787033"/>
       <w:r>
         <w:lastRenderedPageBreak/>
         <w:t>Список использованных источников</w:t>
       </w:r>
-      <w:bookmarkEnd w:id="16"/>
-      <w:bookmarkEnd w:id="17"/>
-      <w:bookmarkEnd w:id="18"/>
+      <w:bookmarkEnd w:id="26"/>
+      <w:bookmarkEnd w:id="27"/>
+      <w:bookmarkEnd w:id="28"/>
     </w:p>
     <w:p/>
-    <w:p/>
-    <w:p/>
+    <w:p>
+      <w:r>
+        <w:t>[1]</w:t>
+      </w:r>
+      <w:r>
+        <w:tab/>
+      </w:r>
+      <w:r>
+        <w:rPr>
+          <w:lang w:val="en-US"/>
+        </w:rPr>
+        <w:t>Eloquent</w:t>
+      </w:r>
+      <w:r>
+        <w:t xml:space="preserve"> </w:t>
+      </w:r>
+      <w:r>
+        <w:rPr>
+          <w:lang w:val="en-US"/>
+        </w:rPr>
+        <w:t>JavaScript</w:t>
+      </w:r>
+      <w:r>
+        <w:t xml:space="preserve"> / </w:t>
+      </w:r>
+      <w:proofErr w:type="spellStart"/>
+      <w:r>
+        <w:rPr>
+          <w:lang w:val="en-US"/>
+        </w:rPr>
+        <w:t>Marijn</w:t>
+      </w:r>
+      <w:proofErr w:type="spellEnd"/>
+      <w:r>
+        <w:t xml:space="preserve"> </w:t>
+      </w:r>
+      <w:proofErr w:type="spellStart"/>
+      <w:r>
+        <w:rPr>
+          <w:lang w:val="en-US"/>
+        </w:rPr>
+        <w:t>Haverbeke</w:t>
+      </w:r>
+      <w:proofErr w:type="spellEnd"/>
+      <w:r>
+        <w:t>, 2018.</w:t>
+      </w:r>
+    </w:p>
+    <w:p>
+      <w:pPr>
+        <w:ind w:firstLine="0"/>
+      </w:pPr>
+    </w:p>
+    <w:p>
+      <w:r>
+        <w:t>[3</w:t>
+      </w:r>
+      <w:r>
+        <w:t>]</w:t>
+      </w:r>
+      <w:r>
+        <w:tab/>
+      </w:r>
+      <w:r>
+        <w:rPr>
+          <w:i/>
+          <w:lang w:val="en-US"/>
+        </w:rPr>
+        <w:t>Notepad</w:t>
+      </w:r>
+      <w:r>
+        <w:rPr>
+          <w:i/>
+        </w:rPr>
+        <w:t>++</w:t>
+      </w:r>
+      <w:r>
+        <w:t xml:space="preserve"> [</w:t>
+      </w:r>
+      <w:r>
+        <w:t>Электронный ресурс</w:t>
+      </w:r>
+      <w:r>
+        <w:t>]</w:t>
+      </w:r>
+      <w:r>
+        <w:t xml:space="preserve">. – Режим </w:t>
+      </w:r>
+      <w:proofErr w:type="gramStart"/>
+      <w:r>
+        <w:t>доступа :</w:t>
+      </w:r>
+      <w:proofErr w:type="gramEnd"/>
+      <w:r>
+        <w:t xml:space="preserve"> </w:t>
+      </w:r>
+      <w:r>
+        <w:rPr>
+          <w:i/>
+        </w:rPr>
+        <w:t>https://notepad-plus-plus.org</w:t>
+      </w:r>
+      <w:r>
+        <w:t>/</w:t>
+      </w:r>
+      <w:r>
+        <w:rPr>
+          <w:i/>
+        </w:rPr>
+        <w:t>.</w:t>
+      </w:r>
+    </w:p>
     <w:p/>
     <w:p/>
     <w:sectPr>
@@ -951,6 +3746,31 @@
     </w:sectPr>
   </w:body>
 </w:document>
+</file>
+
+<file path=word/endnotes.xml><?xml version="1.0" encoding="utf-8"?>
+<w:endnotes xmlns:wpc="http://schemas.microsoft.com/office/word/2010/wordprocessingCanvas" xmlns:cx="http://schemas.microsoft.com/office/drawing/2014/chartex" xmlns:cx1="http://schemas.microsoft.com/office/drawing/2015/9/8/chartex" xmlns:mc="http://schemas.openxmlformats.org/markup-compatibility/2006" xmlns:o="urn:schemas-microsoft-com:office:office" xmlns:r="http://schemas.openxmlformats.org/officeDocument/2006/relationships" xmlns:m="http://schemas.openxmlformats.org/officeDocument/2006/math" xmlns:v="urn:schemas-microsoft-com:vml" xmlns:wp14="http://schemas.microsoft.com/office/word/2010/wordprocessingDrawing" xmlns:wp="http://schemas.openxmlformats.org/drawingml/2006/wordprocessingDrawing" xmlns:w10="urn:schemas-microsoft-com:office:word" xmlns:w="http://schemas.openxmlformats.org/wordprocessingml/2006/main" xmlns:w14="http://schemas.microsoft.com/office/word/2010/wordml" xmlns:w15="http://schemas.microsoft.com/office/word/2012/wordml" xmlns:w16se="http://schemas.microsoft.com/office/word/2015/wordml/symex" xmlns:wpg="http://schemas.microsoft.com/office/word/2010/wordprocessingGroup" xmlns:wpi="http://schemas.microsoft.com/office/word/2010/wordprocessingInk" xmlns:wne="http://schemas.microsoft.com/office/word/2006/wordml" xmlns:wps="http://schemas.microsoft.com/office/word/2010/wordprocessingShape" mc:Ignorable="w14 w15 w16se wp14">
+  <w:endnote w:type="separator" w:id="-1">
+    <w:p>
+      <w:pPr>
+        <w:spacing w:line="240" w:lineRule="auto"/>
+      </w:pPr>
+      <w:r>
+        <w:separator/>
+      </w:r>
+    </w:p>
+  </w:endnote>
+  <w:endnote w:type="continuationSeparator" w:id="0">
+    <w:p>
+      <w:pPr>
+        <w:spacing w:line="240" w:lineRule="auto"/>
+      </w:pPr>
+      <w:r>
+        <w:continuationSeparator/>
+      </w:r>
+    </w:p>
+  </w:endnote>
+</w:endnotes>
 </file>
 
 <file path=word/footer1.xml><?xml version="1.0" encoding="utf-8"?>
@@ -1006,7 +3826,7 @@
             <w:sz w:val="24"/>
             <w:szCs w:val="24"/>
           </w:rPr>
-          <w:t>8</w:t>
+          <w:t>6</w:t>
         </w:r>
         <w:r>
           <w:rPr>
@@ -1021,9 +3841,123 @@
 </w:ftr>
 </file>
 
+<file path=word/footnotes.xml><?xml version="1.0" encoding="utf-8"?>
+<w:footnotes xmlns:wpc="http://schemas.microsoft.com/office/word/2010/wordprocessingCanvas" xmlns:cx="http://schemas.microsoft.com/office/drawing/2014/chartex" xmlns:cx1="http://schemas.microsoft.com/office/drawing/2015/9/8/chartex" xmlns:mc="http://schemas.openxmlformats.org/markup-compatibility/2006" xmlns:o="urn:schemas-microsoft-com:office:office" xmlns:r="http://schemas.openxmlformats.org/officeDocument/2006/relationships" xmlns:m="http://schemas.openxmlformats.org/officeDocument/2006/math" xmlns:v="urn:schemas-microsoft-com:vml" xmlns:wp14="http://schemas.microsoft.com/office/word/2010/wordprocessingDrawing" xmlns:wp="http://schemas.openxmlformats.org/drawingml/2006/wordprocessingDrawing" xmlns:w10="urn:schemas-microsoft-com:office:word" xmlns:w="http://schemas.openxmlformats.org/wordprocessingml/2006/main" xmlns:w14="http://schemas.microsoft.com/office/word/2010/wordml" xmlns:w15="http://schemas.microsoft.com/office/word/2012/wordml" xmlns:w16se="http://schemas.microsoft.com/office/word/2015/wordml/symex" xmlns:wpg="http://schemas.microsoft.com/office/word/2010/wordprocessingGroup" xmlns:wpi="http://schemas.microsoft.com/office/word/2010/wordprocessingInk" xmlns:wne="http://schemas.microsoft.com/office/word/2006/wordml" xmlns:wps="http://schemas.microsoft.com/office/word/2010/wordprocessingShape" mc:Ignorable="w14 w15 w16se wp14">
+  <w:footnote w:type="separator" w:id="-1">
+    <w:p>
+      <w:pPr>
+        <w:spacing w:line="240" w:lineRule="auto"/>
+      </w:pPr>
+      <w:r>
+        <w:separator/>
+      </w:r>
+    </w:p>
+  </w:footnote>
+  <w:footnote w:type="continuationSeparator" w:id="0">
+    <w:p>
+      <w:pPr>
+        <w:spacing w:line="240" w:lineRule="auto"/>
+      </w:pPr>
+      <w:r>
+        <w:continuationSeparator/>
+      </w:r>
+    </w:p>
+  </w:footnote>
+</w:footnotes>
+</file>
+
 <file path=word/numbering.xml><?xml version="1.0" encoding="utf-8"?>
 <w:numbering xmlns:wpc="http://schemas.microsoft.com/office/word/2010/wordprocessingCanvas" xmlns:cx="http://schemas.microsoft.com/office/drawing/2014/chartex" xmlns:cx1="http://schemas.microsoft.com/office/drawing/2015/9/8/chartex" xmlns:mc="http://schemas.openxmlformats.org/markup-compatibility/2006" xmlns:o="urn:schemas-microsoft-com:office:office" xmlns:r="http://schemas.openxmlformats.org/officeDocument/2006/relationships" xmlns:m="http://schemas.openxmlformats.org/officeDocument/2006/math" xmlns:v="urn:schemas-microsoft-com:vml" xmlns:wp14="http://schemas.microsoft.com/office/word/2010/wordprocessingDrawing" xmlns:wp="http://schemas.openxmlformats.org/drawingml/2006/wordprocessingDrawing" xmlns:w10="urn:schemas-microsoft-com:office:word" xmlns:w="http://schemas.openxmlformats.org/wordprocessingml/2006/main" xmlns:w14="http://schemas.microsoft.com/office/word/2010/wordml" xmlns:w15="http://schemas.microsoft.com/office/word/2012/wordml" xmlns:w16se="http://schemas.microsoft.com/office/word/2015/wordml/symex" xmlns:wpg="http://schemas.microsoft.com/office/word/2010/wordprocessingGroup" xmlns:wpi="http://schemas.microsoft.com/office/word/2010/wordprocessingInk" xmlns:wne="http://schemas.microsoft.com/office/word/2006/wordml" xmlns:wps="http://schemas.microsoft.com/office/word/2010/wordprocessingShape" mc:Ignorable="w14 w15 w16se wp14">
   <w:abstractNum w:abstractNumId="0" w15:restartNumberingAfterBreak="0">
+    <w:nsid w:val="13777549"/>
+    <w:multiLevelType w:val="hybridMultilevel"/>
+    <w:tmpl w:val="A78056CE"/>
+    <w:lvl w:ilvl="0" w:tplc="54CA6164">
+      <w:start w:val="1"/>
+      <w:numFmt w:val="decimal"/>
+      <w:lvlText w:val="%1"/>
+      <w:lvlJc w:val="left"/>
+      <w:pPr>
+        <w:ind w:left="1417" w:hanging="708"/>
+      </w:pPr>
+      <w:rPr>
+        <w:rFonts w:hint="default"/>
+      </w:rPr>
+    </w:lvl>
+    <w:lvl w:ilvl="1" w:tplc="04190019" w:tentative="1">
+      <w:start w:val="1"/>
+      <w:numFmt w:val="lowerLetter"/>
+      <w:lvlText w:val="%2."/>
+      <w:lvlJc w:val="left"/>
+      <w:pPr>
+        <w:ind w:left="1789" w:hanging="360"/>
+      </w:pPr>
+    </w:lvl>
+    <w:lvl w:ilvl="2" w:tplc="0419001B" w:tentative="1">
+      <w:start w:val="1"/>
+      <w:numFmt w:val="lowerRoman"/>
+      <w:lvlText w:val="%3."/>
+      <w:lvlJc w:val="right"/>
+      <w:pPr>
+        <w:ind w:left="2509" w:hanging="180"/>
+      </w:pPr>
+    </w:lvl>
+    <w:lvl w:ilvl="3" w:tplc="0419000F" w:tentative="1">
+      <w:start w:val="1"/>
+      <w:numFmt w:val="decimal"/>
+      <w:lvlText w:val="%4."/>
+      <w:lvlJc w:val="left"/>
+      <w:pPr>
+        <w:ind w:left="3229" w:hanging="360"/>
+      </w:pPr>
+    </w:lvl>
+    <w:lvl w:ilvl="4" w:tplc="04190019" w:tentative="1">
+      <w:start w:val="1"/>
+      <w:numFmt w:val="lowerLetter"/>
+      <w:lvlText w:val="%5."/>
+      <w:lvlJc w:val="left"/>
+      <w:pPr>
+        <w:ind w:left="3949" w:hanging="360"/>
+      </w:pPr>
+    </w:lvl>
+    <w:lvl w:ilvl="5" w:tplc="0419001B" w:tentative="1">
+      <w:start w:val="1"/>
+      <w:numFmt w:val="lowerRoman"/>
+      <w:lvlText w:val="%6."/>
+      <w:lvlJc w:val="right"/>
+      <w:pPr>
+        <w:ind w:left="4669" w:hanging="180"/>
+      </w:pPr>
+    </w:lvl>
+    <w:lvl w:ilvl="6" w:tplc="0419000F" w:tentative="1">
+      <w:start w:val="1"/>
+      <w:numFmt w:val="decimal"/>
+      <w:lvlText w:val="%7."/>
+      <w:lvlJc w:val="left"/>
+      <w:pPr>
+        <w:ind w:left="5389" w:hanging="360"/>
+      </w:pPr>
+    </w:lvl>
+    <w:lvl w:ilvl="7" w:tplc="04190019" w:tentative="1">
+      <w:start w:val="1"/>
+      <w:numFmt w:val="lowerLetter"/>
+      <w:lvlText w:val="%8."/>
+      <w:lvlJc w:val="left"/>
+      <w:pPr>
+        <w:ind w:left="6109" w:hanging="360"/>
+      </w:pPr>
+    </w:lvl>
+    <w:lvl w:ilvl="8" w:tplc="0419001B" w:tentative="1">
+      <w:start w:val="1"/>
+      <w:numFmt w:val="lowerRoman"/>
+      <w:lvlText w:val="%9."/>
+      <w:lvlJc w:val="right"/>
+      <w:pPr>
+        <w:ind w:left="6829" w:hanging="180"/>
+      </w:pPr>
+    </w:lvl>
+  </w:abstractNum>
+  <w:abstractNum w:abstractNumId="1" w15:restartNumberingAfterBreak="0">
     <w:nsid w:val="1D85239A"/>
     <w:multiLevelType w:val="multilevel"/>
     <w:tmpl w:val="E9B2D8BA"/>
@@ -1148,7 +4082,7 @@
       </w:rPr>
     </w:lvl>
   </w:abstractNum>
-  <w:abstractNum w:abstractNumId="1" w15:restartNumberingAfterBreak="0">
+  <w:abstractNum w:abstractNumId="2" w15:restartNumberingAfterBreak="0">
     <w:nsid w:val="4CDC47F9"/>
     <w:multiLevelType w:val="hybridMultilevel"/>
     <w:tmpl w:val="73086C60"/>
@@ -1238,10 +4172,130 @@
     </w:lvl>
   </w:abstractNum>
   <w:num w:numId="1">
-    <w:abstractNumId w:val="0"/>
+    <w:abstractNumId w:val="1"/>
   </w:num>
   <w:num w:numId="2">
+    <w:abstractNumId w:val="2"/>
+  </w:num>
+  <w:num w:numId="3">
     <w:abstractNumId w:val="1"/>
+    <w:lvlOverride w:ilvl="0">
+      <w:startOverride w:val="1"/>
+    </w:lvlOverride>
+    <w:lvlOverride w:ilvl="1">
+      <w:startOverride w:val="1"/>
+    </w:lvlOverride>
+    <w:lvlOverride w:ilvl="2">
+      <w:startOverride w:val="1"/>
+    </w:lvlOverride>
+    <w:lvlOverride w:ilvl="3">
+      <w:startOverride w:val="1"/>
+    </w:lvlOverride>
+    <w:lvlOverride w:ilvl="4">
+      <w:startOverride w:val="1"/>
+    </w:lvlOverride>
+    <w:lvlOverride w:ilvl="5">
+      <w:startOverride w:val="1"/>
+    </w:lvlOverride>
+    <w:lvlOverride w:ilvl="6">
+      <w:startOverride w:val="1"/>
+    </w:lvlOverride>
+    <w:lvlOverride w:ilvl="7">
+      <w:startOverride w:val="1"/>
+    </w:lvlOverride>
+    <w:lvlOverride w:ilvl="8">
+      <w:startOverride w:val="1"/>
+    </w:lvlOverride>
+  </w:num>
+  <w:num w:numId="4">
+    <w:abstractNumId w:val="1"/>
+  </w:num>
+  <w:num w:numId="5">
+    <w:abstractNumId w:val="1"/>
+  </w:num>
+  <w:num w:numId="6">
+    <w:abstractNumId w:val="1"/>
+  </w:num>
+  <w:num w:numId="7">
+    <w:abstractNumId w:val="1"/>
+  </w:num>
+  <w:num w:numId="8">
+    <w:abstractNumId w:val="1"/>
+  </w:num>
+  <w:num w:numId="9">
+    <w:abstractNumId w:val="1"/>
+  </w:num>
+  <w:num w:numId="10">
+    <w:abstractNumId w:val="1"/>
+  </w:num>
+  <w:num w:numId="11">
+    <w:abstractNumId w:val="1"/>
+    <w:lvlOverride w:ilvl="0">
+      <w:startOverride w:val="1"/>
+    </w:lvlOverride>
+    <w:lvlOverride w:ilvl="1">
+      <w:startOverride w:val="1"/>
+    </w:lvlOverride>
+    <w:lvlOverride w:ilvl="2">
+      <w:startOverride w:val="1"/>
+    </w:lvlOverride>
+    <w:lvlOverride w:ilvl="3">
+      <w:startOverride w:val="1"/>
+    </w:lvlOverride>
+    <w:lvlOverride w:ilvl="4">
+      <w:startOverride w:val="1"/>
+    </w:lvlOverride>
+    <w:lvlOverride w:ilvl="5">
+      <w:startOverride w:val="1"/>
+    </w:lvlOverride>
+    <w:lvlOverride w:ilvl="6">
+      <w:startOverride w:val="1"/>
+    </w:lvlOverride>
+    <w:lvlOverride w:ilvl="7">
+      <w:startOverride w:val="1"/>
+    </w:lvlOverride>
+    <w:lvlOverride w:ilvl="8">
+      <w:startOverride w:val="1"/>
+    </w:lvlOverride>
+  </w:num>
+  <w:num w:numId="12">
+    <w:abstractNumId w:val="1"/>
+  </w:num>
+  <w:num w:numId="13">
+    <w:abstractNumId w:val="1"/>
+    <w:lvlOverride w:ilvl="0">
+      <w:startOverride w:val="1"/>
+    </w:lvlOverride>
+    <w:lvlOverride w:ilvl="1">
+      <w:startOverride w:val="1"/>
+    </w:lvlOverride>
+    <w:lvlOverride w:ilvl="2">
+      <w:startOverride w:val="1"/>
+    </w:lvlOverride>
+    <w:lvlOverride w:ilvl="3">
+      <w:startOverride w:val="1"/>
+    </w:lvlOverride>
+    <w:lvlOverride w:ilvl="4">
+      <w:startOverride w:val="1"/>
+    </w:lvlOverride>
+    <w:lvlOverride w:ilvl="5">
+      <w:startOverride w:val="1"/>
+    </w:lvlOverride>
+    <w:lvlOverride w:ilvl="6">
+      <w:startOverride w:val="1"/>
+    </w:lvlOverride>
+    <w:lvlOverride w:ilvl="7">
+      <w:startOverride w:val="1"/>
+    </w:lvlOverride>
+    <w:lvlOverride w:ilvl="8">
+      <w:startOverride w:val="1"/>
+    </w:lvlOverride>
+  </w:num>
+  <w:num w:numId="14">
+    <w:abstractNumId w:val="1"/>
+  </w:num>
+  <w:num w:numId="15">
+    <w:abstractNumId w:val="0"/>
   </w:num>
 </w:numbering>
 </file>
@@ -1639,7 +4693,7 @@
   <w:style w:type="paragraph" w:default="1" w:styleId="a">
     <w:name w:val="Normal"/>
     <w:qFormat/>
-    <w:rsid w:val="00A53FC8"/>
+    <w:rsid w:val="0028420F"/>
     <w:pPr>
       <w:spacing w:after="0" w:line="276" w:lineRule="auto"/>
       <w:ind w:firstLine="709"/>
@@ -1713,7 +4767,6 @@
         <w:ilvl w:val="2"/>
         <w:numId w:val="1"/>
       </w:numPr>
-      <w:ind w:left="0" w:firstLine="709"/>
       <w:contextualSpacing w:val="0"/>
       <w:outlineLvl w:val="2"/>
     </w:pPr>

</xml_diff>

<commit_message>
some fixes 2 ))
</commit_message>
<xml_diff>
--- a/Лаба 2/Бондарчук-Жуковский_ТИнетП-2.docx
+++ b/Лаба 2/Бондарчук-Жуковский_ТИнетП-2.docx
@@ -347,17 +347,7 @@
           <w:szCs w:val="32"/>
         </w:rPr>
         <w:lastRenderedPageBreak/>
-        <w:t>СОДЕРЖА</w:t>
-      </w:r>
-      <w:bookmarkStart w:id="0" w:name="_GoBack"/>
-      <w:bookmarkEnd w:id="0"/>
-      <w:r>
-        <w:rPr>
-          <w:b/>
-          <w:sz w:val="32"/>
-          <w:szCs w:val="32"/>
-        </w:rPr>
-        <w:t>НИЕ</w:t>
+        <w:t>СОДЕРЖАНИЕ</w:t>
       </w:r>
     </w:p>
     <w:p/>
@@ -1192,16 +1182,16 @@
         </w:numPr>
         <w:jc w:val="center"/>
       </w:pPr>
-      <w:bookmarkStart w:id="1" w:name="_Toc84348886"/>
-      <w:bookmarkStart w:id="2" w:name="_Toc84401734"/>
-      <w:bookmarkStart w:id="3" w:name="_Toc87204847"/>
+      <w:bookmarkStart w:id="0" w:name="_Toc84348886"/>
+      <w:bookmarkStart w:id="1" w:name="_Toc84401734"/>
+      <w:bookmarkStart w:id="2" w:name="_Toc87204847"/>
       <w:r>
         <w:lastRenderedPageBreak/>
         <w:t>Введение</w:t>
       </w:r>
+      <w:bookmarkEnd w:id="0"/>
       <w:bookmarkEnd w:id="1"/>
       <w:bookmarkEnd w:id="2"/>
-      <w:bookmarkEnd w:id="3"/>
     </w:p>
     <w:p/>
     <w:p>
@@ -1766,46 +1756,152 @@
       <w:pPr>
         <w:pStyle w:val="1"/>
       </w:pPr>
-      <w:bookmarkStart w:id="4" w:name="_Toc84348887"/>
-      <w:bookmarkStart w:id="5" w:name="_Toc84401735"/>
-      <w:bookmarkStart w:id="6" w:name="_Toc87204848"/>
+      <w:bookmarkStart w:id="3" w:name="_Toc84348887"/>
+      <w:bookmarkStart w:id="4" w:name="_Toc84401735"/>
+      <w:bookmarkStart w:id="5" w:name="_Toc87204848"/>
       <w:r>
         <w:lastRenderedPageBreak/>
         <w:t>Цель работы</w:t>
       </w:r>
+      <w:bookmarkStart w:id="6" w:name="_GoBack"/>
+      <w:bookmarkEnd w:id="3"/>
       <w:bookmarkEnd w:id="4"/>
       <w:bookmarkEnd w:id="5"/>
       <w:bookmarkEnd w:id="6"/>
     </w:p>
     <w:p/>
-    <w:p/>
-    <w:p>
-      <w:r>
-        <w:t xml:space="preserve">Познакомиться с </w:t>
-      </w:r>
-      <w:proofErr w:type="spellStart"/>
-      <w:r>
-        <w:t>жаваскрипт</w:t>
-      </w:r>
-      <w:proofErr w:type="spellEnd"/>
+    <w:p>
+      <w:r>
+        <w:t xml:space="preserve">Ознакомиться с методом </w:t>
+      </w:r>
+      <w:r>
+        <w:rPr>
+          <w:i/>
+          <w:lang w:val="en-US"/>
+        </w:rPr>
+        <w:t>confirm</w:t>
+      </w:r>
+      <w:r>
+        <w:t xml:space="preserve">. Научиться применять метод </w:t>
+      </w:r>
+      <w:r>
+        <w:rPr>
+          <w:i/>
+          <w:lang w:val="en-US"/>
+        </w:rPr>
+        <w:t>confirm</w:t>
+      </w:r>
+      <w:r>
+        <w:rPr>
+          <w:i/>
+        </w:rPr>
+        <w:t xml:space="preserve"> </w:t>
+      </w:r>
+      <w:r>
+        <w:t xml:space="preserve">для изменения </w:t>
+      </w:r>
+      <w:r>
+        <w:t>внешнего вида страницы.</w:t>
+      </w:r>
+    </w:p>
+    <w:p>
+      <w:pPr>
+        <w:rPr>
+          <w:lang w:val="en-US"/>
+        </w:rPr>
+      </w:pPr>
+      <w:r>
+        <w:t xml:space="preserve">Ознакомится с методами </w:t>
+      </w:r>
+      <w:r>
+        <w:rPr>
+          <w:i/>
+          <w:lang w:val="en-US"/>
+        </w:rPr>
+        <w:t>alert</w:t>
+      </w:r>
+      <w:r>
+        <w:t xml:space="preserve"> </w:t>
+      </w:r>
+      <w:r>
+        <w:t xml:space="preserve">и </w:t>
+      </w:r>
+      <w:r>
+        <w:rPr>
+          <w:i/>
+          <w:lang w:val="en-US"/>
+        </w:rPr>
+        <w:t>prom</w:t>
+      </w:r>
+      <w:r>
+        <w:rPr>
+          <w:i/>
+          <w:lang w:val="en-US"/>
+        </w:rPr>
+        <w:t>p</w:t>
+      </w:r>
+      <w:r>
+        <w:rPr>
+          <w:i/>
+          <w:lang w:val="en-US"/>
+        </w:rPr>
+        <w:t>t</w:t>
+      </w:r>
+      <w:r>
+        <w:t xml:space="preserve">. Научиться использовать комбинацию методов </w:t>
+      </w:r>
+      <w:r>
+        <w:rPr>
+          <w:i/>
+          <w:lang w:val="en-US"/>
+        </w:rPr>
+        <w:t>alert</w:t>
+      </w:r>
+      <w:r>
+        <w:t xml:space="preserve"> </w:t>
+      </w:r>
+      <w:r>
+        <w:t xml:space="preserve">и </w:t>
+      </w:r>
+      <w:r>
+        <w:rPr>
+          <w:i/>
+          <w:lang w:val="en-US"/>
+        </w:rPr>
+        <w:t>prom</w:t>
+      </w:r>
+      <w:r>
+        <w:rPr>
+          <w:i/>
+          <w:lang w:val="en-US"/>
+        </w:rPr>
+        <w:t>p</w:t>
+      </w:r>
+      <w:r>
+        <w:rPr>
+          <w:i/>
+          <w:lang w:val="en-US"/>
+        </w:rPr>
+        <w:t>t</w:t>
+      </w:r>
       <w:r>
         <w:t>.</w:t>
       </w:r>
     </w:p>
     <w:p>
       <w:r>
-        <w:t xml:space="preserve">Сделать задания с использованием </w:t>
-      </w:r>
-      <w:proofErr w:type="spellStart"/>
-      <w:r>
-        <w:t>жс</w:t>
-      </w:r>
-      <w:proofErr w:type="spellEnd"/>
-      <w:r>
-        <w:t>.</w:t>
-      </w:r>
-    </w:p>
-    <w:p/>
+        <w:t>Создать калькулятор</w:t>
+      </w:r>
+      <w:r>
+        <w:t>,</w:t>
+      </w:r>
+      <w:r>
+        <w:t xml:space="preserve"> </w:t>
+      </w:r>
+      <w:r>
+        <w:t>реализующий все основные функции арифметики, включая взятие сотой доли, возможность удаления последнего символа, функцию сброса, смену знака, функции инкремента и декремента.</w:t>
+      </w:r>
+    </w:p>
     <w:p>
       <w:pPr>
         <w:sectPr>
@@ -1815,6 +1911,15 @@
           <w:docGrid w:linePitch="381"/>
         </w:sectPr>
       </w:pPr>
+      <w:r>
+        <w:t>Реализовать динамическую страницу</w:t>
+      </w:r>
+      <w:r>
+        <w:t xml:space="preserve"> с использованием динамических массивов</w:t>
+      </w:r>
+      <w:r>
+        <w:t>.</w:t>
+      </w:r>
     </w:p>
     <w:p>
       <w:pPr>
@@ -3606,19 +3711,81 @@
         <w:t>getElementById</w:t>
       </w:r>
       <w:proofErr w:type="spellEnd"/>
+      <w:proofErr w:type="gramEnd"/>
       <w:r>
         <w:rPr>
           <w:lang w:val="en-US"/>
         </w:rPr>
         <w:t>(</w:t>
       </w:r>
+      <w:r>
+        <w:rPr>
+          <w:i/>
+          <w:lang w:val="en-US"/>
+        </w:rPr>
+        <w:t>id</w:t>
+      </w:r>
+      <w:r>
+        <w:rPr>
+          <w:lang w:val="en-US"/>
+        </w:rPr>
+        <w:t>)</w:t>
+      </w:r>
+      <w:r>
+        <w:rPr>
+          <w:lang w:val="en-US"/>
+        </w:rPr>
+        <w:t>;</w:t>
+      </w:r>
+    </w:p>
+    <w:p>
+      <w:pPr>
+        <w:rPr>
+          <w:lang w:val="en-US"/>
+        </w:rPr>
+      </w:pPr>
+      <w:r>
+        <w:rPr>
+          <w:lang w:val="en-US"/>
+        </w:rPr>
+        <w:t xml:space="preserve">– </w:t>
+      </w:r>
+      <w:proofErr w:type="spellStart"/>
+      <w:proofErr w:type="gramStart"/>
+      <w:r>
+        <w:rPr>
+          <w:i/>
+          <w:lang w:val="en-US"/>
+        </w:rPr>
+        <w:t>document</w:t>
+      </w:r>
+      <w:r>
+        <w:rPr>
+          <w:lang w:val="en-US"/>
+        </w:rPr>
+        <w:t>.</w:t>
+      </w:r>
+      <w:r>
+        <w:rPr>
+          <w:i/>
+          <w:lang w:val="en-US"/>
+        </w:rPr>
+        <w:t>getElementsByTagName</w:t>
+      </w:r>
+      <w:proofErr w:type="spellEnd"/>
       <w:proofErr w:type="gramEnd"/>
       <w:r>
         <w:rPr>
-          <w:i/>
-          <w:lang w:val="en-US"/>
-        </w:rPr>
-        <w:t>id</w:t>
+          <w:lang w:val="en-US"/>
+        </w:rPr>
+        <w:t>(</w:t>
+      </w:r>
+      <w:r>
+        <w:rPr>
+          <w:i/>
+          <w:lang w:val="en-US"/>
+        </w:rPr>
+        <w:t>name</w:t>
       </w:r>
       <w:r>
         <w:rPr>
@@ -3665,16 +3832,16 @@
           <w:i/>
           <w:lang w:val="en-US"/>
         </w:rPr>
-        <w:t>getElementsByTagName</w:t>
-      </w:r>
-      <w:proofErr w:type="spellEnd"/>
+        <w:t>createElement</w:t>
+      </w:r>
+      <w:proofErr w:type="spellEnd"/>
+      <w:proofErr w:type="gramEnd"/>
       <w:r>
         <w:rPr>
           <w:lang w:val="en-US"/>
         </w:rPr>
         <w:t>(</w:t>
       </w:r>
-      <w:proofErr w:type="gramEnd"/>
       <w:r>
         <w:rPr>
           <w:i/>
@@ -3708,13 +3875,12 @@
         <w:t xml:space="preserve">– </w:t>
       </w:r>
       <w:proofErr w:type="spellStart"/>
-      <w:proofErr w:type="gramStart"/>
-      <w:r>
-        <w:rPr>
-          <w:i/>
-          <w:lang w:val="en-US"/>
-        </w:rPr>
-        <w:t>document</w:t>
+      <w:r>
+        <w:rPr>
+          <w:i/>
+          <w:lang w:val="en-US"/>
+        </w:rPr>
+        <w:t>parentNode</w:t>
       </w:r>
       <w:r>
         <w:rPr>
@@ -3727,7 +3893,7 @@
           <w:i/>
           <w:lang w:val="en-US"/>
         </w:rPr>
-        <w:t>createElement</w:t>
+        <w:t>appendChild</w:t>
       </w:r>
       <w:proofErr w:type="spellEnd"/>
       <w:r>
@@ -3736,69 +3902,6 @@
         </w:rPr>
         <w:t>(</w:t>
       </w:r>
-      <w:proofErr w:type="gramEnd"/>
-      <w:r>
-        <w:rPr>
-          <w:i/>
-          <w:lang w:val="en-US"/>
-        </w:rPr>
-        <w:t>name</w:t>
-      </w:r>
-      <w:r>
-        <w:rPr>
-          <w:lang w:val="en-US"/>
-        </w:rPr>
-        <w:t>)</w:t>
-      </w:r>
-      <w:r>
-        <w:rPr>
-          <w:lang w:val="en-US"/>
-        </w:rPr>
-        <w:t>;</w:t>
-      </w:r>
-    </w:p>
-    <w:p>
-      <w:pPr>
-        <w:rPr>
-          <w:lang w:val="en-US"/>
-        </w:rPr>
-      </w:pPr>
-      <w:r>
-        <w:rPr>
-          <w:lang w:val="en-US"/>
-        </w:rPr>
-        <w:t xml:space="preserve">– </w:t>
-      </w:r>
-      <w:proofErr w:type="spellStart"/>
-      <w:proofErr w:type="gramStart"/>
-      <w:r>
-        <w:rPr>
-          <w:i/>
-          <w:lang w:val="en-US"/>
-        </w:rPr>
-        <w:t>parentNode</w:t>
-      </w:r>
-      <w:r>
-        <w:rPr>
-          <w:lang w:val="en-US"/>
-        </w:rPr>
-        <w:t>.</w:t>
-      </w:r>
-      <w:r>
-        <w:rPr>
-          <w:i/>
-          <w:lang w:val="en-US"/>
-        </w:rPr>
-        <w:t>appendChild</w:t>
-      </w:r>
-      <w:proofErr w:type="spellEnd"/>
-      <w:r>
-        <w:rPr>
-          <w:lang w:val="en-US"/>
-        </w:rPr>
-        <w:t>(</w:t>
-      </w:r>
-      <w:proofErr w:type="gramEnd"/>
       <w:r>
         <w:rPr>
           <w:i/>
@@ -3960,12 +4063,14 @@
       <w:r>
         <w:t xml:space="preserve">разработанный </w:t>
       </w:r>
+      <w:proofErr w:type="spellStart"/>
       <w:r>
         <w:rPr>
           <w:i/>
         </w:rPr>
         <w:t>Microsoft</w:t>
       </w:r>
+      <w:proofErr w:type="spellEnd"/>
       <w:r>
         <w:t xml:space="preserve"> для </w:t>
       </w:r>
@@ -4468,7 +4573,7 @@
       <w:r>
         <w:rPr>
           <w:noProof/>
-          <w:lang w:eastAsia="ru-RU"/>
+          <w:lang w:val="en-US"/>
         </w:rPr>
         <w:lastRenderedPageBreak/>
         <w:drawing>
@@ -4740,7 +4845,7 @@
       <w:r>
         <w:rPr>
           <w:noProof/>
-          <w:lang w:eastAsia="ru-RU"/>
+          <w:lang w:val="en-US"/>
         </w:rPr>
         <w:drawing>
           <wp:inline distT="0" distB="0" distL="0" distR="0" wp14:anchorId="71A5F645" wp14:editId="06E5B4F9">
@@ -4947,7 +5052,7 @@
       <w:r>
         <w:rPr>
           <w:noProof/>
-          <w:lang w:eastAsia="ru-RU"/>
+          <w:lang w:val="en-US"/>
         </w:rPr>
         <w:drawing>
           <wp:inline distT="0" distB="0" distL="0" distR="0" wp14:anchorId="273B4257" wp14:editId="276CCE76">
@@ -5198,7 +5303,7 @@
       <w:r>
         <w:rPr>
           <w:noProof/>
-          <w:lang w:eastAsia="ru-RU"/>
+          <w:lang w:val="en-US"/>
         </w:rPr>
         <w:lastRenderedPageBreak/>
         <w:drawing>
@@ -5359,7 +5464,7 @@
       <w:r>
         <w:rPr>
           <w:noProof/>
-          <w:lang w:eastAsia="ru-RU"/>
+          <w:lang w:val="en-US"/>
         </w:rPr>
         <w:drawing>
           <wp:inline distT="0" distB="0" distL="0" distR="0" wp14:anchorId="40234531" wp14:editId="2A9363FF">
@@ -5994,7 +6099,7 @@
             <w:sz w:val="24"/>
             <w:szCs w:val="24"/>
           </w:rPr>
-          <w:t>3</w:t>
+          <w:t>4</w:t>
         </w:r>
         <w:r>
           <w:rPr>

</xml_diff>